<commit_message>
Added more java Programs
</commit_message>
<xml_diff>
--- a/Java/Java Basic Programs.docx
+++ b/Java/Java Basic Programs.docx
@@ -13,6 +13,15 @@
           <w:szCs w:val="52"/>
         </w:rPr>
       </w:pPr>
+      <w:r>
+        <w:rPr>
+          <w:rFonts w:ascii="Times New Roman" w:hAnsi="Times New Roman"/>
+          <w:b/>
+          <w:sz w:val="52"/>
+          <w:szCs w:val="52"/>
+        </w:rPr>
+        <w:t xml:space="preserve"> </w:t>
+      </w:r>
       <w:r>
         <w:rPr>
           <w:rFonts w:ascii="Times New Roman" w:hAnsi="Times New Roman"/>
@@ -3149,4514 +3158,6 @@
         </w:tc>
       </w:tr>
     </w:tbl>
-    <w:p>
-      <w:pPr>
-        <w:pStyle w:val="Title"/>
-      </w:pPr>
-    </w:p>
-    <w:p>
-      <w:pPr>
-        <w:pStyle w:val="Title"/>
-      </w:pPr>
-      <w:r>
-        <w:lastRenderedPageBreak/>
-        <w:t>Program 1</w:t>
-      </w:r>
-    </w:p>
-    <w:p>
-      <w:pPr>
-        <w:pStyle w:val="Heading1"/>
-      </w:pPr>
-      <w:r>
-        <w:t>Question:</w:t>
-      </w:r>
-    </w:p>
-    <w:p>
-      <w:pPr>
-        <w:rPr>
-          <w:rFonts w:ascii="Times New Roman" w:hAnsi="Times New Roman"/>
-          <w:sz w:val="32"/>
-        </w:rPr>
-      </w:pPr>
-      <w:r>
-        <w:rPr>
-          <w:rFonts w:ascii="Times New Roman" w:hAnsi="Times New Roman"/>
-          <w:sz w:val="32"/>
-        </w:rPr>
-        <w:t>Input two numbers and print their sum.</w:t>
-      </w:r>
-    </w:p>
-    <w:p>
-      <w:pPr>
-        <w:pStyle w:val="Heading1"/>
-      </w:pPr>
-      <w:r>
-        <w:t>Code:</w:t>
-      </w:r>
-    </w:p>
-    <w:p>
-      <w:pPr>
-        <w:spacing w:after="0"/>
-      </w:pPr>
-      <w:r>
-        <w:t>import java.util.*;</w:t>
-      </w:r>
-    </w:p>
-    <w:p>
-      <w:pPr>
-        <w:spacing w:after="0"/>
-      </w:pPr>
-    </w:p>
-    <w:p>
-      <w:pPr>
-        <w:spacing w:after="0"/>
-      </w:pPr>
-      <w:r>
-        <w:t>class Main {</w:t>
-      </w:r>
-    </w:p>
-    <w:p>
-      <w:pPr>
-        <w:spacing w:after="0"/>
-      </w:pPr>
-      <w:r>
-        <w:t xml:space="preserve">    public static void main(String[] args) {</w:t>
-      </w:r>
-    </w:p>
-    <w:p>
-      <w:pPr>
-        <w:spacing w:after="0"/>
-      </w:pPr>
-      <w:r>
-        <w:t xml:space="preserve">        int a, b, sum;</w:t>
-      </w:r>
-    </w:p>
-    <w:p>
-      <w:pPr>
-        <w:spacing w:after="0"/>
-      </w:pPr>
-      <w:r>
-        <w:t xml:space="preserve">        Scanner sc = new Scanner(System.in);</w:t>
-      </w:r>
-    </w:p>
-    <w:p>
-      <w:pPr>
-        <w:spacing w:after="0"/>
-      </w:pPr>
-      <w:r>
-        <w:t xml:space="preserve">        System.out.println("Enter the numbers which have to be added: ");</w:t>
-      </w:r>
-    </w:p>
-    <w:p>
-      <w:pPr>
-        <w:spacing w:after="0"/>
-      </w:pPr>
-      <w:r>
-        <w:t xml:space="preserve">        a = sc.nextInt();</w:t>
-      </w:r>
-    </w:p>
-    <w:p>
-      <w:pPr>
-        <w:spacing w:after="0"/>
-      </w:pPr>
-      <w:r>
-        <w:t xml:space="preserve">        b = sc.nextInt();</w:t>
-      </w:r>
-    </w:p>
-    <w:p>
-      <w:pPr>
-        <w:spacing w:after="0"/>
-      </w:pPr>
-      <w:r>
-        <w:t xml:space="preserve">        sum = a + b;</w:t>
-      </w:r>
-    </w:p>
-    <w:p>
-      <w:pPr>
-        <w:spacing w:after="0"/>
-      </w:pPr>
-      <w:r>
-        <w:t xml:space="preserve">        System.out.print("The sum of the given numbers is: ");</w:t>
-      </w:r>
-    </w:p>
-    <w:p>
-      <w:pPr>
-        <w:spacing w:after="0"/>
-      </w:pPr>
-      <w:r>
-        <w:t xml:space="preserve">        System.out.print(sum);</w:t>
-      </w:r>
-    </w:p>
-    <w:p>
-      <w:pPr>
-        <w:spacing w:after="0"/>
-      </w:pPr>
-      <w:r>
-        <w:t xml:space="preserve">    }</w:t>
-      </w:r>
-    </w:p>
-    <w:p>
-      <w:pPr>
-        <w:spacing w:after="0"/>
-      </w:pPr>
-      <w:r>
-        <w:t>}</w:t>
-      </w:r>
-    </w:p>
-    <w:p>
-      <w:pPr>
-        <w:pStyle w:val="Title"/>
-      </w:pPr>
-    </w:p>
-    <w:p>
-      <w:pPr>
-        <w:pStyle w:val="Title"/>
-      </w:pPr>
-    </w:p>
-    <w:p>
-      <w:pPr>
-        <w:pStyle w:val="Title"/>
-      </w:pPr>
-    </w:p>
-    <w:p>
-      <w:pPr>
-        <w:pStyle w:val="Title"/>
-      </w:pPr>
-    </w:p>
-    <w:p>
-      <w:pPr>
-        <w:pStyle w:val="Title"/>
-      </w:pPr>
-    </w:p>
-    <w:p>
-      <w:pPr>
-        <w:pStyle w:val="Title"/>
-      </w:pPr>
-    </w:p>
-    <w:p>
-      <w:pPr>
-        <w:pStyle w:val="Title"/>
-      </w:pPr>
-      <w:r>
-        <w:lastRenderedPageBreak/>
-        <w:t xml:space="preserve">Program </w:t>
-      </w:r>
-      <w:r>
-        <w:t>2</w:t>
-      </w:r>
-    </w:p>
-    <w:p>
-      <w:pPr>
-        <w:pStyle w:val="Heading1"/>
-      </w:pPr>
-      <w:r>
-        <w:t>Question:</w:t>
-      </w:r>
-    </w:p>
-    <w:p>
-      <w:r>
-        <w:rPr>
-          <w:rFonts w:ascii="Times New Roman" w:hAnsi="Times New Roman"/>
-          <w:sz w:val="32"/>
-        </w:rPr>
-        <w:t xml:space="preserve">Input </w:t>
-      </w:r>
-      <w:r>
-        <w:rPr>
-          <w:rFonts w:ascii="Times New Roman" w:hAnsi="Times New Roman"/>
-          <w:sz w:val="32"/>
-        </w:rPr>
-        <w:t>principal</w:t>
-      </w:r>
-      <w:r>
-        <w:rPr>
-          <w:rFonts w:ascii="Times New Roman" w:hAnsi="Times New Roman"/>
-          <w:sz w:val="32"/>
-        </w:rPr>
-        <w:t xml:space="preserve"> amount, rate and time and calculate S.I.</w:t>
-      </w:r>
-    </w:p>
-    <w:p>
-      <w:pPr>
-        <w:pStyle w:val="Heading1"/>
-      </w:pPr>
-      <w:r>
-        <w:t>Code:</w:t>
-      </w:r>
-    </w:p>
-    <w:p>
-      <w:pPr>
-        <w:spacing w:after="0"/>
-      </w:pPr>
-      <w:r>
-        <w:t>import java.util.*;</w:t>
-      </w:r>
-    </w:p>
-    <w:p>
-      <w:pPr>
-        <w:spacing w:after="0"/>
-      </w:pPr>
-    </w:p>
-    <w:p>
-      <w:pPr>
-        <w:spacing w:after="0"/>
-      </w:pPr>
-      <w:r>
-        <w:t>class Main {</w:t>
-      </w:r>
-    </w:p>
-    <w:p>
-      <w:pPr>
-        <w:spacing w:after="0"/>
-      </w:pPr>
-      <w:r>
-        <w:t xml:space="preserve">    public static void main(String[] args) {</w:t>
-      </w:r>
-    </w:p>
-    <w:p>
-      <w:pPr>
-        <w:spacing w:after="0"/>
-      </w:pPr>
-      <w:r>
-        <w:t xml:space="preserve">        int p, t;</w:t>
-      </w:r>
-    </w:p>
-    <w:p>
-      <w:pPr>
-        <w:spacing w:after="0"/>
-      </w:pPr>
-      <w:r>
-        <w:t xml:space="preserve">        float r, SI;</w:t>
-      </w:r>
-    </w:p>
-    <w:p>
-      <w:pPr>
-        <w:spacing w:after="0"/>
-      </w:pPr>
-      <w:r>
-        <w:t xml:space="preserve">        Scanner sc = new Scanner(System.in);</w:t>
-      </w:r>
-    </w:p>
-    <w:p>
-      <w:pPr>
-        <w:spacing w:after="0"/>
-      </w:pPr>
-      <w:r>
-        <w:t xml:space="preserve">        System.out.println("Enter the principal amount, rate and time: ");</w:t>
-      </w:r>
-    </w:p>
-    <w:p>
-      <w:pPr>
-        <w:spacing w:after="0"/>
-      </w:pPr>
-      <w:r>
-        <w:t xml:space="preserve">        p = sc.nextInt();</w:t>
-      </w:r>
-    </w:p>
-    <w:p>
-      <w:pPr>
-        <w:spacing w:after="0"/>
-      </w:pPr>
-      <w:r>
-        <w:t xml:space="preserve">        r = sc.nextFloat();</w:t>
-      </w:r>
-    </w:p>
-    <w:p>
-      <w:pPr>
-        <w:spacing w:after="0"/>
-      </w:pPr>
-      <w:r>
-        <w:t xml:space="preserve">        t = sc.nextInt();</w:t>
-      </w:r>
-    </w:p>
-    <w:p>
-      <w:pPr>
-        <w:spacing w:after="0"/>
-      </w:pPr>
-      <w:r>
-        <w:t xml:space="preserve">        SI = p * r * t / 100;</w:t>
-      </w:r>
-    </w:p>
-    <w:p>
-      <w:pPr>
-        <w:spacing w:after="0"/>
-      </w:pPr>
-      <w:r>
-        <w:t xml:space="preserve">        System.out.print("The Simple Interest is: ");</w:t>
-      </w:r>
-    </w:p>
-    <w:p>
-      <w:pPr>
-        <w:spacing w:after="0"/>
-      </w:pPr>
-      <w:r>
-        <w:t xml:space="preserve">        System.out.print(SI);</w:t>
-      </w:r>
-    </w:p>
-    <w:p>
-      <w:pPr>
-        <w:spacing w:after="0"/>
-      </w:pPr>
-      <w:r>
-        <w:t xml:space="preserve">    }</w:t>
-      </w:r>
-    </w:p>
-    <w:p>
-      <w:pPr>
-        <w:spacing w:after="0"/>
-      </w:pPr>
-      <w:r>
-        <w:t>}</w:t>
-      </w:r>
-    </w:p>
-    <w:p>
-      <w:pPr>
-        <w:pStyle w:val="Title"/>
-      </w:pPr>
-    </w:p>
-    <w:p>
-      <w:pPr>
-        <w:pStyle w:val="Title"/>
-      </w:pPr>
-    </w:p>
-    <w:p>
-      <w:pPr>
-        <w:pStyle w:val="Title"/>
-      </w:pPr>
-    </w:p>
-    <w:p>
-      <w:pPr>
-        <w:pStyle w:val="Title"/>
-      </w:pPr>
-    </w:p>
-    <w:p>
-      <w:pPr>
-        <w:pStyle w:val="Title"/>
-      </w:pPr>
-    </w:p>
-    <w:p>
-      <w:pPr>
-        <w:pStyle w:val="Title"/>
-      </w:pPr>
-    </w:p>
-    <w:p>
-      <w:pPr>
-        <w:pStyle w:val="Title"/>
-      </w:pPr>
-      <w:r>
-        <w:lastRenderedPageBreak/>
-        <w:t>Program 3</w:t>
-      </w:r>
-    </w:p>
-    <w:p>
-      <w:pPr>
-        <w:pStyle w:val="Heading1"/>
-      </w:pPr>
-      <w:r>
-        <w:t>Question:</w:t>
-      </w:r>
-    </w:p>
-    <w:p>
-      <w:pPr>
-        <w:rPr>
-          <w:rFonts w:ascii="Times New Roman" w:hAnsi="Times New Roman"/>
-          <w:sz w:val="32"/>
-        </w:rPr>
-      </w:pPr>
-      <w:r>
-        <w:rPr>
-          <w:rFonts w:ascii="Times New Roman" w:hAnsi="Times New Roman"/>
-          <w:sz w:val="32"/>
-        </w:rPr>
-        <w:t>Input length and breadth and calculate area of rectangle</w:t>
-      </w:r>
-    </w:p>
-    <w:p>
-      <w:pPr>
-        <w:pStyle w:val="Heading1"/>
-      </w:pPr>
-      <w:r>
-        <w:t>Code:</w:t>
-      </w:r>
-    </w:p>
-    <w:p>
-      <w:pPr>
-        <w:spacing w:after="0"/>
-      </w:pPr>
-      <w:r>
-        <w:t>import java.util.*;</w:t>
-      </w:r>
-    </w:p>
-    <w:p>
-      <w:pPr>
-        <w:spacing w:after="0"/>
-      </w:pPr>
-    </w:p>
-    <w:p>
-      <w:pPr>
-        <w:spacing w:after="0"/>
-      </w:pPr>
-      <w:r>
-        <w:t>class Main {</w:t>
-      </w:r>
-    </w:p>
-    <w:p>
-      <w:pPr>
-        <w:spacing w:after="0"/>
-      </w:pPr>
-      <w:r>
-        <w:t xml:space="preserve">    public static void main(String[] args) {</w:t>
-      </w:r>
-    </w:p>
-    <w:p>
-      <w:pPr>
-        <w:spacing w:after="0"/>
-      </w:pPr>
-      <w:r>
-        <w:t xml:space="preserve">        float l, b, area;</w:t>
-      </w:r>
-    </w:p>
-    <w:p>
-      <w:pPr>
-        <w:spacing w:after="0"/>
-      </w:pPr>
-      <w:r>
-        <w:t xml:space="preserve">        Scanner sc = new Scanner(System.in);</w:t>
-      </w:r>
-    </w:p>
-    <w:p>
-      <w:pPr>
-        <w:spacing w:after="0"/>
-      </w:pPr>
-      <w:r>
-        <w:t xml:space="preserve">        System.out.println("Enter the length and breadth of the rectangle: ");</w:t>
-      </w:r>
-    </w:p>
-    <w:p>
-      <w:pPr>
-        <w:spacing w:after="0"/>
-      </w:pPr>
-      <w:r>
-        <w:t xml:space="preserve">        l = sc.nextInt();</w:t>
-      </w:r>
-    </w:p>
-    <w:p>
-      <w:pPr>
-        <w:spacing w:after="0"/>
-      </w:pPr>
-      <w:r>
-        <w:t xml:space="preserve">        b = sc.nextFloat();</w:t>
-      </w:r>
-    </w:p>
-    <w:p>
-      <w:pPr>
-        <w:spacing w:after="0"/>
-      </w:pPr>
-      <w:r>
-        <w:t xml:space="preserve">        area = l * b;</w:t>
-      </w:r>
-    </w:p>
-    <w:p>
-      <w:pPr>
-        <w:spacing w:after="0"/>
-      </w:pPr>
-      <w:r>
-        <w:t xml:space="preserve">        System.out.print("The area of the rectangle is: ");</w:t>
-      </w:r>
-    </w:p>
-    <w:p>
-      <w:pPr>
-        <w:spacing w:after="0"/>
-      </w:pPr>
-      <w:r>
-        <w:t xml:space="preserve">        System.out.print(area);</w:t>
-      </w:r>
-    </w:p>
-    <w:p>
-      <w:pPr>
-        <w:spacing w:after="0"/>
-      </w:pPr>
-      <w:r>
-        <w:t xml:space="preserve">    }</w:t>
-      </w:r>
-    </w:p>
-    <w:p>
-      <w:pPr>
-        <w:spacing w:after="0"/>
-      </w:pPr>
-      <w:r>
-        <w:t>}</w:t>
-      </w:r>
-      <w:r>
-        <w:br w:type="page"/>
-      </w:r>
-    </w:p>
-    <w:p>
-      <w:pPr>
-        <w:pStyle w:val="Title"/>
-      </w:pPr>
-      <w:r>
-        <w:lastRenderedPageBreak/>
-        <w:t>Program 4</w:t>
-      </w:r>
-    </w:p>
-    <w:p>
-      <w:pPr>
-        <w:pStyle w:val="Heading1"/>
-      </w:pPr>
-      <w:r>
-        <w:t>Question:</w:t>
-      </w:r>
-    </w:p>
-    <w:p>
-      <w:pPr>
-        <w:rPr>
-          <w:rFonts w:ascii="Times New Roman" w:hAnsi="Times New Roman"/>
-          <w:sz w:val="32"/>
-        </w:rPr>
-      </w:pPr>
-      <w:r>
-        <w:rPr>
-          <w:rFonts w:ascii="Times New Roman" w:hAnsi="Times New Roman"/>
-          <w:sz w:val="32"/>
-        </w:rPr>
-        <w:t>Input the side and calculate area of square.</w:t>
-      </w:r>
-    </w:p>
-    <w:p>
-      <w:pPr>
-        <w:pStyle w:val="Heading1"/>
-      </w:pPr>
-      <w:r>
-        <w:t>Code:</w:t>
-      </w:r>
-      <w:r>
-        <w:t xml:space="preserve"> </w:t>
-      </w:r>
-    </w:p>
-    <w:p>
-      <w:pPr>
-        <w:pStyle w:val="Programstyle"/>
-      </w:pPr>
-      <w:r>
-        <w:br w:type="page"/>
-      </w:r>
-    </w:p>
-    <w:p>
-      <w:pPr>
-        <w:pStyle w:val="Title"/>
-      </w:pPr>
-      <w:r>
-        <w:lastRenderedPageBreak/>
-        <w:t>Program 5</w:t>
-      </w:r>
-    </w:p>
-    <w:p>
-      <w:pPr>
-        <w:pStyle w:val="Heading1"/>
-      </w:pPr>
-      <w:r>
-        <w:t>Question:</w:t>
-      </w:r>
-    </w:p>
-    <w:p>
-      <w:pPr>
-        <w:rPr>
-          <w:rFonts w:ascii="Times New Roman" w:hAnsi="Times New Roman"/>
-          <w:sz w:val="32"/>
-        </w:rPr>
-      </w:pPr>
-      <w:r>
-        <w:rPr>
-          <w:rFonts w:ascii="Times New Roman" w:hAnsi="Times New Roman"/>
-          <w:sz w:val="32"/>
-        </w:rPr>
-        <w:t>Input radius and calculate area and circumference of circle.</w:t>
-      </w:r>
-    </w:p>
-    <w:p>
-      <w:pPr>
-        <w:pStyle w:val="Heading1"/>
-      </w:pPr>
-      <w:r>
-        <w:t>Code:</w:t>
-      </w:r>
-    </w:p>
-    <w:p>
-      <w:r>
-        <w:br w:type="page"/>
-      </w:r>
-    </w:p>
-    <w:p>
-      <w:pPr>
-        <w:pStyle w:val="Title"/>
-      </w:pPr>
-      <w:r>
-        <w:lastRenderedPageBreak/>
-        <w:t>Program 6</w:t>
-      </w:r>
-    </w:p>
-    <w:p>
-      <w:pPr>
-        <w:pStyle w:val="Heading1"/>
-      </w:pPr>
-      <w:r>
-        <w:t>Question:</w:t>
-      </w:r>
-    </w:p>
-    <w:p>
-      <w:pPr>
-        <w:rPr>
-          <w:rFonts w:ascii="Times New Roman" w:hAnsi="Times New Roman"/>
-          <w:sz w:val="32"/>
-        </w:rPr>
-      </w:pPr>
-      <w:r>
-        <w:rPr>
-          <w:rFonts w:ascii="Times New Roman" w:hAnsi="Times New Roman"/>
-          <w:sz w:val="32"/>
-        </w:rPr>
-        <w:t>Input base and height and calculate area of triangle</w:t>
-      </w:r>
-    </w:p>
-    <w:p>
-      <w:pPr>
-        <w:pStyle w:val="Heading1"/>
-      </w:pPr>
-      <w:r>
-        <w:t>Code:</w:t>
-      </w:r>
-    </w:p>
-    <w:p>
-      <w:r>
-        <w:br w:type="page"/>
-      </w:r>
-    </w:p>
-    <w:p>
-      <w:pPr>
-        <w:pStyle w:val="Title"/>
-      </w:pPr>
-      <w:r>
-        <w:lastRenderedPageBreak/>
-        <w:t>Program 7</w:t>
-      </w:r>
-    </w:p>
-    <w:p>
-      <w:pPr>
-        <w:pStyle w:val="Heading1"/>
-      </w:pPr>
-      <w:r>
-        <w:t>Question:</w:t>
-      </w:r>
-    </w:p>
-    <w:p>
-      <w:pPr>
-        <w:spacing w:after="0" w:line="240" w:lineRule="auto"/>
-        <w:rPr>
-          <w:rFonts w:ascii="Times New Roman" w:hAnsi="Times New Roman"/>
-          <w:sz w:val="32"/>
-        </w:rPr>
-      </w:pPr>
-      <w:r>
-        <w:rPr>
-          <w:rFonts w:ascii="Times New Roman" w:hAnsi="Times New Roman"/>
-          <w:sz w:val="32"/>
-        </w:rPr>
-        <w:t>If Basic salary is input through keyboard write a program to calculate gross salary. Where,</w:t>
-      </w:r>
-    </w:p>
-    <w:p>
-      <w:pPr>
-        <w:spacing w:after="0" w:line="240" w:lineRule="auto"/>
-        <w:rPr>
-          <w:rFonts w:ascii="Times New Roman" w:hAnsi="Times New Roman"/>
-          <w:sz w:val="32"/>
-        </w:rPr>
-      </w:pPr>
-      <w:r>
-        <w:rPr>
-          <w:rFonts w:ascii="Times New Roman" w:hAnsi="Times New Roman"/>
-          <w:sz w:val="32"/>
-        </w:rPr>
-        <w:t xml:space="preserve">  da is 10% of bs.</w:t>
-      </w:r>
-    </w:p>
-    <w:p>
-      <w:pPr>
-        <w:spacing w:after="0" w:line="240" w:lineRule="auto"/>
-        <w:rPr>
-          <w:rFonts w:ascii="Times New Roman" w:hAnsi="Times New Roman"/>
-          <w:sz w:val="32"/>
-        </w:rPr>
-      </w:pPr>
-      <w:r>
-        <w:rPr>
-          <w:rFonts w:ascii="Times New Roman" w:hAnsi="Times New Roman"/>
-          <w:sz w:val="32"/>
-        </w:rPr>
-        <w:t xml:space="preserve">  ta is 12% of bs.</w:t>
-      </w:r>
-    </w:p>
-    <w:p>
-      <w:pPr>
-        <w:spacing w:after="0" w:line="240" w:lineRule="auto"/>
-      </w:pPr>
-      <w:r>
-        <w:rPr>
-          <w:rFonts w:ascii="Times New Roman" w:hAnsi="Times New Roman"/>
-          <w:sz w:val="32"/>
-        </w:rPr>
-        <w:t xml:space="preserve">  hra is 10% of bs.</w:t>
-      </w:r>
-    </w:p>
-    <w:p>
-      <w:pPr>
-        <w:pStyle w:val="Heading1"/>
-      </w:pPr>
-      <w:r>
-        <w:t>Code:</w:t>
-      </w:r>
-    </w:p>
-    <w:p>
-      <w:pPr>
-        <w:pStyle w:val="Programstyle"/>
-      </w:pPr>
-      <w:r>
-        <w:br w:type="page"/>
-      </w:r>
-    </w:p>
-    <w:p>
-      <w:pPr>
-        <w:pStyle w:val="Title"/>
-      </w:pPr>
-      <w:r>
-        <w:lastRenderedPageBreak/>
-        <w:t>Program 8</w:t>
-      </w:r>
-    </w:p>
-    <w:p>
-      <w:pPr>
-        <w:pStyle w:val="Heading1"/>
-      </w:pPr>
-      <w:r>
-        <w:t>Question:</w:t>
-      </w:r>
-    </w:p>
-    <w:p>
-      <w:pPr>
-        <w:rPr>
-          <w:rFonts w:ascii="Times New Roman" w:hAnsi="Times New Roman"/>
-          <w:sz w:val="32"/>
-          <w:szCs w:val="32"/>
-        </w:rPr>
-      </w:pPr>
-      <w:r>
-        <w:rPr>
-          <w:rFonts w:ascii="Times New Roman" w:hAnsi="Times New Roman"/>
-          <w:sz w:val="32"/>
-          <w:szCs w:val="32"/>
-        </w:rPr>
-        <w:t>Input temperature in Fahrenheit and convert into Celsius.</w:t>
-      </w:r>
-    </w:p>
-    <w:p>
-      <w:pPr>
-        <w:pStyle w:val="Heading1"/>
-      </w:pPr>
-      <w:r>
-        <w:t>Code:</w:t>
-      </w:r>
-    </w:p>
-    <w:p>
-      <w:pPr>
-        <w:pStyle w:val="Programstyle"/>
-      </w:pPr>
-      <w:r>
-        <w:br w:type="page"/>
-      </w:r>
-    </w:p>
-    <w:p>
-      <w:pPr>
-        <w:pStyle w:val="Title"/>
-      </w:pPr>
-      <w:r>
-        <w:lastRenderedPageBreak/>
-        <w:t>Program 9</w:t>
-      </w:r>
-    </w:p>
-    <w:p>
-      <w:pPr>
-        <w:pStyle w:val="Heading1"/>
-      </w:pPr>
-      <w:r>
-        <w:t>Question:</w:t>
-      </w:r>
-    </w:p>
-    <w:p>
-      <w:pPr>
-        <w:rPr>
-          <w:rFonts w:ascii="Times New Roman" w:hAnsi="Times New Roman"/>
-          <w:sz w:val="32"/>
-        </w:rPr>
-      </w:pPr>
-      <w:r>
-        <w:rPr>
-          <w:rFonts w:ascii="Times New Roman" w:hAnsi="Times New Roman"/>
-          <w:sz w:val="32"/>
-        </w:rPr>
-        <w:t>Input two numbers and swap them.</w:t>
-      </w:r>
-    </w:p>
-    <w:p>
-      <w:pPr>
-        <w:pStyle w:val="Heading1"/>
-      </w:pPr>
-      <w:r>
-        <w:t>Code:</w:t>
-      </w:r>
-    </w:p>
-    <w:p>
-      <w:pPr>
-        <w:pStyle w:val="Programstyle"/>
-      </w:pPr>
-      <w:r>
-        <w:br w:type="page"/>
-      </w:r>
-    </w:p>
-    <w:p>
-      <w:pPr>
-        <w:pStyle w:val="Title"/>
-      </w:pPr>
-      <w:r>
-        <w:lastRenderedPageBreak/>
-        <w:t>Program 10</w:t>
-      </w:r>
-    </w:p>
-    <w:p>
-      <w:pPr>
-        <w:pStyle w:val="Heading1"/>
-      </w:pPr>
-      <w:r>
-        <w:t>Question:</w:t>
-      </w:r>
-    </w:p>
-    <w:p>
-      <w:pPr>
-        <w:rPr>
-          <w:rFonts w:ascii="Times New Roman" w:hAnsi="Times New Roman"/>
-          <w:sz w:val="32"/>
-        </w:rPr>
-      </w:pPr>
-      <w:r>
-        <w:rPr>
-          <w:rFonts w:ascii="Times New Roman" w:hAnsi="Times New Roman"/>
-          <w:sz w:val="32"/>
-        </w:rPr>
-        <w:t>Input 5-digit numbers and calculate sum of its digits.</w:t>
-      </w:r>
-    </w:p>
-    <w:p>
-      <w:pPr>
-        <w:pStyle w:val="Heading1"/>
-      </w:pPr>
-      <w:r>
-        <w:t>Code:</w:t>
-      </w:r>
-    </w:p>
-    <w:p>
-      <w:pPr>
-        <w:pStyle w:val="Programstyle"/>
-      </w:pPr>
-      <w:r>
-        <w:br w:type="page"/>
-      </w:r>
-    </w:p>
-    <w:p>
-      <w:pPr>
-        <w:pStyle w:val="Title"/>
-      </w:pPr>
-      <w:r>
-        <w:lastRenderedPageBreak/>
-        <w:t xml:space="preserve">Program </w:t>
-      </w:r>
-      <w:r>
-        <w:t>11</w:t>
-      </w:r>
-    </w:p>
-    <w:p>
-      <w:pPr>
-        <w:pStyle w:val="Heading1"/>
-      </w:pPr>
-      <w:r>
-        <w:t>Question:</w:t>
-      </w:r>
-    </w:p>
-    <w:p>
-      <w:pPr>
-        <w:rPr>
-          <w:rFonts w:ascii="Times New Roman" w:hAnsi="Times New Roman"/>
-          <w:sz w:val="32"/>
-        </w:rPr>
-      </w:pPr>
-      <w:r>
-        <w:rPr>
-          <w:rFonts w:ascii="Times New Roman" w:hAnsi="Times New Roman"/>
-          <w:sz w:val="32"/>
-        </w:rPr>
-        <w:t>Input two numbers and print the greater number.</w:t>
-      </w:r>
-    </w:p>
-    <w:p>
-      <w:pPr>
-        <w:pStyle w:val="Heading1"/>
-      </w:pPr>
-      <w:r>
-        <w:t>Code:</w:t>
-      </w:r>
-    </w:p>
-    <w:p>
-      <w:pPr>
-        <w:pStyle w:val="Programstyle"/>
-      </w:pPr>
-      <w:r>
-        <w:br w:type="page"/>
-      </w:r>
-    </w:p>
-    <w:p>
-      <w:pPr>
-        <w:pStyle w:val="Title"/>
-      </w:pPr>
-      <w:r>
-        <w:lastRenderedPageBreak/>
-        <w:t xml:space="preserve">Program </w:t>
-      </w:r>
-      <w:r>
-        <w:t>12</w:t>
-      </w:r>
-    </w:p>
-    <w:p>
-      <w:pPr>
-        <w:pStyle w:val="Heading1"/>
-      </w:pPr>
-      <w:r>
-        <w:t>Question:</w:t>
-      </w:r>
-    </w:p>
-    <w:p>
-      <w:pPr>
-        <w:rPr>
-          <w:rFonts w:ascii="Times New Roman" w:hAnsi="Times New Roman"/>
-          <w:sz w:val="32"/>
-        </w:rPr>
-      </w:pPr>
-      <w:r>
-        <w:rPr>
-          <w:rFonts w:ascii="Times New Roman" w:hAnsi="Times New Roman"/>
-          <w:sz w:val="32"/>
-        </w:rPr>
-        <w:t>Input a number and check if it is even or odd.</w:t>
-      </w:r>
-    </w:p>
-    <w:p>
-      <w:pPr>
-        <w:pStyle w:val="Heading1"/>
-      </w:pPr>
-      <w:r>
-        <w:t>Code:</w:t>
-      </w:r>
-    </w:p>
-    <w:p>
-      <w:pPr>
-        <w:pStyle w:val="Programstyle"/>
-      </w:pPr>
-      <w:r>
-        <w:br w:type="page"/>
-      </w:r>
-    </w:p>
-    <w:p>
-      <w:pPr>
-        <w:pStyle w:val="Title"/>
-      </w:pPr>
-      <w:r>
-        <w:lastRenderedPageBreak/>
-        <w:t xml:space="preserve">Program </w:t>
-      </w:r>
-      <w:r>
-        <w:t>13</w:t>
-      </w:r>
-    </w:p>
-    <w:p>
-      <w:pPr>
-        <w:pStyle w:val="Heading1"/>
-      </w:pPr>
-      <w:r>
-        <w:t>Question:</w:t>
-      </w:r>
-    </w:p>
-    <w:p>
-      <w:pPr>
-        <w:rPr>
-          <w:rFonts w:ascii="Times New Roman" w:hAnsi="Times New Roman"/>
-          <w:sz w:val="32"/>
-        </w:rPr>
-      </w:pPr>
-      <w:r>
-        <w:rPr>
-          <w:rFonts w:ascii="Times New Roman" w:hAnsi="Times New Roman"/>
-          <w:sz w:val="32"/>
-        </w:rPr>
-        <w:t>Input a number and check if it is Armstrong.</w:t>
-      </w:r>
-    </w:p>
-    <w:p>
-      <w:pPr>
-        <w:pStyle w:val="Heading1"/>
-      </w:pPr>
-      <w:r>
-        <w:t>Code:</w:t>
-      </w:r>
-    </w:p>
-    <w:p>
-      <w:pPr>
-        <w:pStyle w:val="Title"/>
-      </w:pPr>
-    </w:p>
-    <w:p>
-      <w:pPr>
-        <w:pStyle w:val="Title"/>
-      </w:pPr>
-    </w:p>
-    <w:p>
-      <w:pPr>
-        <w:pStyle w:val="Title"/>
-      </w:pPr>
-    </w:p>
-    <w:p>
-      <w:pPr>
-        <w:pStyle w:val="Title"/>
-      </w:pPr>
-    </w:p>
-    <w:p>
-      <w:pPr>
-        <w:pStyle w:val="Title"/>
-      </w:pPr>
-    </w:p>
-    <w:p>
-      <w:pPr>
-        <w:pStyle w:val="Title"/>
-      </w:pPr>
-    </w:p>
-    <w:p>
-      <w:pPr>
-        <w:pStyle w:val="Title"/>
-      </w:pPr>
-    </w:p>
-    <w:p>
-      <w:pPr>
-        <w:pStyle w:val="Title"/>
-      </w:pPr>
-    </w:p>
-    <w:p>
-      <w:pPr>
-        <w:pStyle w:val="Title"/>
-      </w:pPr>
-    </w:p>
-    <w:p>
-      <w:pPr>
-        <w:pStyle w:val="Title"/>
-      </w:pPr>
-    </w:p>
-    <w:p>
-      <w:pPr>
-        <w:pStyle w:val="Title"/>
-      </w:pPr>
-    </w:p>
-    <w:p>
-      <w:pPr>
-        <w:pStyle w:val="Title"/>
-      </w:pPr>
-    </w:p>
-    <w:p>
-      <w:pPr>
-        <w:pStyle w:val="Title"/>
-      </w:pPr>
-      <w:r>
-        <w:lastRenderedPageBreak/>
-        <w:t xml:space="preserve">Program </w:t>
-      </w:r>
-      <w:r>
-        <w:t>14</w:t>
-      </w:r>
-    </w:p>
-    <w:p>
-      <w:pPr>
-        <w:pStyle w:val="Heading1"/>
-      </w:pPr>
-      <w:r>
-        <w:t>Question:</w:t>
-      </w:r>
-    </w:p>
-    <w:p>
-      <w:pPr>
-        <w:rPr>
-          <w:rFonts w:ascii="Times New Roman" w:hAnsi="Times New Roman"/>
-          <w:sz w:val="32"/>
-        </w:rPr>
-      </w:pPr>
-      <w:r>
-        <w:rPr>
-          <w:rFonts w:ascii="Times New Roman" w:hAnsi="Times New Roman"/>
-          <w:sz w:val="32"/>
-        </w:rPr>
-        <w:t>Display reverse of a number.</w:t>
-      </w:r>
-    </w:p>
-    <w:p>
-      <w:pPr>
-        <w:pStyle w:val="Heading1"/>
-      </w:pPr>
-      <w:r>
-        <w:t>Code:</w:t>
-      </w:r>
-    </w:p>
-    <w:p/>
-    <w:p>
-      <w:r>
-        <w:br w:type="page"/>
-      </w:r>
-    </w:p>
-    <w:p>
-      <w:pPr>
-        <w:pStyle w:val="Title"/>
-      </w:pPr>
-      <w:r>
-        <w:lastRenderedPageBreak/>
-        <w:t xml:space="preserve">Program </w:t>
-      </w:r>
-      <w:r>
-        <w:t>15</w:t>
-      </w:r>
-    </w:p>
-    <w:p>
-      <w:pPr>
-        <w:pStyle w:val="Heading1"/>
-      </w:pPr>
-      <w:r>
-        <w:t>Question:</w:t>
-      </w:r>
-    </w:p>
-    <w:p>
-      <w:pPr>
-        <w:rPr>
-          <w:rFonts w:ascii="Times New Roman" w:hAnsi="Times New Roman"/>
-          <w:sz w:val="32"/>
-        </w:rPr>
-      </w:pPr>
-      <w:r>
-        <w:rPr>
-          <w:rFonts w:ascii="Times New Roman" w:hAnsi="Times New Roman"/>
-          <w:sz w:val="32"/>
-        </w:rPr>
-        <w:t>Input a number and check if it is palindrome or not.</w:t>
-      </w:r>
-    </w:p>
-    <w:p>
-      <w:pPr>
-        <w:pStyle w:val="Heading1"/>
-      </w:pPr>
-      <w:r>
-        <w:t>Code:</w:t>
-      </w:r>
-    </w:p>
-    <w:p>
-      <w:r>
-        <w:br w:type="page"/>
-      </w:r>
-    </w:p>
-    <w:p>
-      <w:pPr>
-        <w:pStyle w:val="Title"/>
-      </w:pPr>
-      <w:r>
-        <w:lastRenderedPageBreak/>
-        <w:t xml:space="preserve">Program </w:t>
-      </w:r>
-      <w:r>
-        <w:t>16</w:t>
-      </w:r>
-    </w:p>
-    <w:p>
-      <w:pPr>
-        <w:pStyle w:val="Heading1"/>
-      </w:pPr>
-      <w:r>
-        <w:t>Question:</w:t>
-      </w:r>
-    </w:p>
-    <w:p>
-      <w:pPr>
-        <w:rPr>
-          <w:rFonts w:ascii="Times New Roman" w:hAnsi="Times New Roman"/>
-          <w:sz w:val="32"/>
-        </w:rPr>
-      </w:pPr>
-      <w:r>
-        <w:rPr>
-          <w:rFonts w:ascii="Times New Roman" w:hAnsi="Times New Roman"/>
-          <w:sz w:val="32"/>
-        </w:rPr>
-        <w:t>Generate Fibonacci series.</w:t>
-      </w:r>
-    </w:p>
-    <w:p>
-      <w:pPr>
-        <w:pStyle w:val="Heading1"/>
-      </w:pPr>
-      <w:r>
-        <w:t>Code:</w:t>
-      </w:r>
-    </w:p>
-    <w:p>
-      <w:pPr>
-        <w:pStyle w:val="Title"/>
-      </w:pPr>
-    </w:p>
-    <w:p>
-      <w:pPr>
-        <w:pStyle w:val="Title"/>
-      </w:pPr>
-    </w:p>
-    <w:p>
-      <w:pPr>
-        <w:pStyle w:val="Title"/>
-      </w:pPr>
-    </w:p>
-    <w:p>
-      <w:pPr>
-        <w:pStyle w:val="Title"/>
-      </w:pPr>
-    </w:p>
-    <w:p>
-      <w:pPr>
-        <w:pStyle w:val="Title"/>
-      </w:pPr>
-    </w:p>
-    <w:p>
-      <w:pPr>
-        <w:pStyle w:val="Title"/>
-      </w:pPr>
-    </w:p>
-    <w:p>
-      <w:pPr>
-        <w:pStyle w:val="Title"/>
-      </w:pPr>
-    </w:p>
-    <w:p>
-      <w:pPr>
-        <w:pStyle w:val="Title"/>
-      </w:pPr>
-    </w:p>
-    <w:p>
-      <w:pPr>
-        <w:pStyle w:val="Title"/>
-      </w:pPr>
-    </w:p>
-    <w:p>
-      <w:pPr>
-        <w:pStyle w:val="Title"/>
-      </w:pPr>
-    </w:p>
-    <w:p>
-      <w:pPr>
-        <w:pStyle w:val="Title"/>
-      </w:pPr>
-    </w:p>
-    <w:p>
-      <w:pPr>
-        <w:pStyle w:val="Title"/>
-      </w:pPr>
-    </w:p>
-    <w:p>
-      <w:pPr>
-        <w:pStyle w:val="Title"/>
-      </w:pPr>
-    </w:p>
-    <w:p>
-      <w:pPr>
-        <w:pStyle w:val="Title"/>
-      </w:pPr>
-      <w:r>
-        <w:lastRenderedPageBreak/>
-        <w:t xml:space="preserve">Program </w:t>
-      </w:r>
-      <w:r>
-        <w:t>17</w:t>
-      </w:r>
-    </w:p>
-    <w:p>
-      <w:pPr>
-        <w:pStyle w:val="Heading1"/>
-      </w:pPr>
-      <w:r>
-        <w:t>Question:</w:t>
-      </w:r>
-    </w:p>
-    <w:p>
-      <w:pPr>
-        <w:spacing w:after="0"/>
-        <w:rPr>
-          <w:rFonts w:ascii="Times New Roman" w:hAnsi="Times New Roman"/>
-          <w:sz w:val="32"/>
-        </w:rPr>
-      </w:pPr>
-      <w:r>
-        <w:rPr>
-          <w:rFonts w:ascii="Times New Roman" w:hAnsi="Times New Roman"/>
-          <w:sz w:val="32"/>
-        </w:rPr>
-        <w:t>Display pattern below</w:t>
-      </w:r>
-    </w:p>
-    <w:p>
-      <w:pPr>
-        <w:spacing w:after="0"/>
-        <w:rPr>
-          <w:rFonts w:ascii="Times New Roman" w:hAnsi="Times New Roman"/>
-          <w:sz w:val="32"/>
-        </w:rPr>
-      </w:pPr>
-      <w:r>
-        <w:rPr>
-          <w:rFonts w:ascii="Times New Roman" w:hAnsi="Times New Roman"/>
-          <w:sz w:val="32"/>
-        </w:rPr>
-        <w:t xml:space="preserve"> *</w:t>
-      </w:r>
-    </w:p>
-    <w:p>
-      <w:pPr>
-        <w:spacing w:after="0"/>
-        <w:rPr>
-          <w:rFonts w:ascii="Times New Roman" w:hAnsi="Times New Roman"/>
-          <w:sz w:val="32"/>
-        </w:rPr>
-      </w:pPr>
-      <w:r>
-        <w:rPr>
-          <w:rFonts w:ascii="Times New Roman" w:hAnsi="Times New Roman"/>
-          <w:sz w:val="32"/>
-        </w:rPr>
-        <w:t xml:space="preserve"> **</w:t>
-      </w:r>
-    </w:p>
-    <w:p>
-      <w:pPr>
-        <w:spacing w:after="0"/>
-        <w:rPr>
-          <w:rFonts w:ascii="Times New Roman" w:hAnsi="Times New Roman"/>
-          <w:sz w:val="32"/>
-        </w:rPr>
-      </w:pPr>
-      <w:r>
-        <w:rPr>
-          <w:rFonts w:ascii="Times New Roman" w:hAnsi="Times New Roman"/>
-          <w:sz w:val="32"/>
-        </w:rPr>
-        <w:t xml:space="preserve"> ***</w:t>
-      </w:r>
-    </w:p>
-    <w:p>
-      <w:pPr>
-        <w:spacing w:after="0"/>
-      </w:pPr>
-      <w:r>
-        <w:rPr>
-          <w:rFonts w:ascii="Times New Roman" w:hAnsi="Times New Roman"/>
-          <w:sz w:val="32"/>
-        </w:rPr>
-        <w:t xml:space="preserve"> ****</w:t>
-      </w:r>
-    </w:p>
-    <w:p>
-      <w:pPr>
-        <w:pStyle w:val="Heading1"/>
-      </w:pPr>
-      <w:r>
-        <w:t>Code:</w:t>
-      </w:r>
-    </w:p>
-    <w:p>
-      <w:r>
-        <w:br w:type="page"/>
-      </w:r>
-    </w:p>
-    <w:p>
-      <w:pPr>
-        <w:pStyle w:val="Title"/>
-      </w:pPr>
-      <w:r>
-        <w:lastRenderedPageBreak/>
-        <w:t xml:space="preserve">Program </w:t>
-      </w:r>
-      <w:r>
-        <w:t>18</w:t>
-      </w:r>
-    </w:p>
-    <w:p>
-      <w:pPr>
-        <w:pStyle w:val="Heading1"/>
-      </w:pPr>
-      <w:r>
-        <w:t>Question:</w:t>
-      </w:r>
-    </w:p>
-    <w:p>
-      <w:pPr>
-        <w:spacing w:after="0"/>
-        <w:rPr>
-          <w:sz w:val="32"/>
-          <w:szCs w:val="32"/>
-        </w:rPr>
-      </w:pPr>
-      <w:r>
-        <w:rPr>
-          <w:sz w:val="32"/>
-          <w:szCs w:val="32"/>
-        </w:rPr>
-        <w:t>Display the pattern below</w:t>
-      </w:r>
-    </w:p>
-    <w:p>
-      <w:pPr>
-        <w:spacing w:after="0"/>
-        <w:rPr>
-          <w:rFonts w:ascii="Times New Roman" w:hAnsi="Times New Roman"/>
-          <w:sz w:val="32"/>
-        </w:rPr>
-      </w:pPr>
-      <w:r>
-        <w:rPr>
-          <w:rFonts w:ascii="Times New Roman" w:hAnsi="Times New Roman"/>
-          <w:sz w:val="32"/>
-        </w:rPr>
-        <w:t>1</w:t>
-      </w:r>
-    </w:p>
-    <w:p>
-      <w:pPr>
-        <w:spacing w:after="0"/>
-        <w:rPr>
-          <w:rFonts w:ascii="Times New Roman" w:hAnsi="Times New Roman"/>
-          <w:sz w:val="32"/>
-        </w:rPr>
-      </w:pPr>
-      <w:r>
-        <w:rPr>
-          <w:rFonts w:ascii="Times New Roman" w:hAnsi="Times New Roman"/>
-          <w:sz w:val="32"/>
-        </w:rPr>
-        <w:t>12</w:t>
-      </w:r>
-    </w:p>
-    <w:p>
-      <w:pPr>
-        <w:spacing w:after="0"/>
-        <w:rPr>
-          <w:rFonts w:ascii="Times New Roman" w:hAnsi="Times New Roman"/>
-          <w:sz w:val="32"/>
-        </w:rPr>
-      </w:pPr>
-      <w:r>
-        <w:rPr>
-          <w:rFonts w:ascii="Times New Roman" w:hAnsi="Times New Roman"/>
-          <w:sz w:val="32"/>
-        </w:rPr>
-        <w:t>123</w:t>
-      </w:r>
-    </w:p>
-    <w:p>
-      <w:pPr>
-        <w:spacing w:after="0"/>
-      </w:pPr>
-      <w:r>
-        <w:rPr>
-          <w:rFonts w:ascii="Times New Roman" w:hAnsi="Times New Roman"/>
-          <w:sz w:val="32"/>
-        </w:rPr>
-        <w:t>1234</w:t>
-      </w:r>
-    </w:p>
-    <w:p>
-      <w:pPr>
-        <w:pStyle w:val="Heading1"/>
-      </w:pPr>
-      <w:r>
-        <w:t>Code:</w:t>
-      </w:r>
-    </w:p>
-    <w:p>
-      <w:pPr>
-        <w:pStyle w:val="Title"/>
-      </w:pPr>
-    </w:p>
-    <w:p>
-      <w:pPr>
-        <w:pStyle w:val="Title"/>
-      </w:pPr>
-    </w:p>
-    <w:p>
-      <w:pPr>
-        <w:pStyle w:val="Title"/>
-      </w:pPr>
-    </w:p>
-    <w:p>
-      <w:pPr>
-        <w:pStyle w:val="Title"/>
-      </w:pPr>
-    </w:p>
-    <w:p>
-      <w:pPr>
-        <w:pStyle w:val="Title"/>
-      </w:pPr>
-    </w:p>
-    <w:p>
-      <w:pPr>
-        <w:pStyle w:val="Title"/>
-      </w:pPr>
-    </w:p>
-    <w:p>
-      <w:pPr>
-        <w:pStyle w:val="Title"/>
-      </w:pPr>
-    </w:p>
-    <w:p>
-      <w:pPr>
-        <w:pStyle w:val="Title"/>
-      </w:pPr>
-    </w:p>
-    <w:p>
-      <w:pPr>
-        <w:pStyle w:val="Title"/>
-      </w:pPr>
-    </w:p>
-    <w:p>
-      <w:pPr>
-        <w:pStyle w:val="Title"/>
-      </w:pPr>
-    </w:p>
-    <w:p>
-      <w:pPr>
-        <w:pStyle w:val="Title"/>
-      </w:pPr>
-    </w:p>
-    <w:p>
-      <w:pPr>
-        <w:pStyle w:val="Title"/>
-      </w:pPr>
-      <w:r>
-        <w:lastRenderedPageBreak/>
-        <w:t xml:space="preserve">Program </w:t>
-      </w:r>
-      <w:r>
-        <w:t>19</w:t>
-      </w:r>
-    </w:p>
-    <w:p>
-      <w:pPr>
-        <w:pStyle w:val="Heading1"/>
-      </w:pPr>
-      <w:r>
-        <w:t>Question:</w:t>
-      </w:r>
-    </w:p>
-    <w:p>
-      <w:pPr>
-        <w:spacing w:after="0"/>
-        <w:rPr>
-          <w:sz w:val="32"/>
-          <w:szCs w:val="32"/>
-        </w:rPr>
-      </w:pPr>
-      <w:r>
-        <w:rPr>
-          <w:sz w:val="32"/>
-          <w:szCs w:val="32"/>
-        </w:rPr>
-        <w:t>Display the pattern below</w:t>
-      </w:r>
-    </w:p>
-    <w:p>
-      <w:pPr>
-        <w:spacing w:after="0"/>
-        <w:rPr>
-          <w:rFonts w:ascii="Times New Roman" w:hAnsi="Times New Roman"/>
-          <w:sz w:val="32"/>
-        </w:rPr>
-      </w:pPr>
-      <w:r>
-        <w:rPr>
-          <w:rFonts w:ascii="Times New Roman" w:hAnsi="Times New Roman"/>
-          <w:sz w:val="32"/>
-        </w:rPr>
-        <w:t>****</w:t>
-      </w:r>
-    </w:p>
-    <w:p>
-      <w:pPr>
-        <w:spacing w:after="0"/>
-        <w:rPr>
-          <w:rFonts w:ascii="Times New Roman" w:hAnsi="Times New Roman"/>
-          <w:sz w:val="32"/>
-        </w:rPr>
-      </w:pPr>
-      <w:r>
-        <w:rPr>
-          <w:rFonts w:ascii="Times New Roman" w:hAnsi="Times New Roman"/>
-          <w:sz w:val="32"/>
-        </w:rPr>
-        <w:t xml:space="preserve"> ***</w:t>
-      </w:r>
-    </w:p>
-    <w:p>
-      <w:pPr>
-        <w:spacing w:after="0"/>
-        <w:rPr>
-          <w:rFonts w:ascii="Times New Roman" w:hAnsi="Times New Roman"/>
-          <w:sz w:val="32"/>
-          <w:szCs w:val="32"/>
-        </w:rPr>
-      </w:pPr>
-      <w:r>
-        <w:rPr>
-          <w:rFonts w:ascii="Times New Roman" w:hAnsi="Times New Roman"/>
-          <w:sz w:val="32"/>
-          <w:szCs w:val="32"/>
-        </w:rPr>
-        <w:t xml:space="preserve">  **</w:t>
-      </w:r>
-    </w:p>
-    <w:p>
-      <w:pPr>
-        <w:spacing w:after="0"/>
-        <w:rPr>
-          <w:sz w:val="32"/>
-          <w:szCs w:val="32"/>
-        </w:rPr>
-      </w:pPr>
-      <w:r>
-        <w:rPr>
-          <w:rFonts w:ascii="Times New Roman" w:hAnsi="Times New Roman"/>
-          <w:sz w:val="32"/>
-        </w:rPr>
-        <w:t xml:space="preserve">   *   </w:t>
-      </w:r>
-    </w:p>
-    <w:p>
-      <w:pPr>
-        <w:pStyle w:val="Heading1"/>
-      </w:pPr>
-      <w:r>
-        <w:t>Code:</w:t>
-      </w:r>
-    </w:p>
-    <w:p>
-      <w:pPr>
-        <w:pStyle w:val="Title"/>
-      </w:pPr>
-    </w:p>
-    <w:p>
-      <w:pPr>
-        <w:pStyle w:val="Title"/>
-      </w:pPr>
-    </w:p>
-    <w:p>
-      <w:pPr>
-        <w:pStyle w:val="Title"/>
-      </w:pPr>
-    </w:p>
-    <w:p>
-      <w:pPr>
-        <w:pStyle w:val="Title"/>
-      </w:pPr>
-    </w:p>
-    <w:p>
-      <w:pPr>
-        <w:pStyle w:val="Title"/>
-      </w:pPr>
-    </w:p>
-    <w:p>
-      <w:pPr>
-        <w:pStyle w:val="Title"/>
-      </w:pPr>
-    </w:p>
-    <w:p>
-      <w:pPr>
-        <w:pStyle w:val="Title"/>
-      </w:pPr>
-    </w:p>
-    <w:p>
-      <w:pPr>
-        <w:pStyle w:val="Title"/>
-      </w:pPr>
-    </w:p>
-    <w:p>
-      <w:pPr>
-        <w:pStyle w:val="Title"/>
-      </w:pPr>
-    </w:p>
-    <w:p>
-      <w:pPr>
-        <w:pStyle w:val="Title"/>
-      </w:pPr>
-    </w:p>
-    <w:p>
-      <w:pPr>
-        <w:pStyle w:val="Title"/>
-      </w:pPr>
-      <w:r>
-        <w:lastRenderedPageBreak/>
-        <w:t xml:space="preserve">Program </w:t>
-      </w:r>
-      <w:r>
-        <w:t>20</w:t>
-      </w:r>
-    </w:p>
-    <w:p>
-      <w:pPr>
-        <w:pStyle w:val="Heading1"/>
-      </w:pPr>
-      <w:r>
-        <w:t>Question:</w:t>
-      </w:r>
-    </w:p>
-    <w:p>
-      <w:pPr>
-        <w:rPr>
-          <w:rFonts w:ascii="Times New Roman" w:hAnsi="Times New Roman"/>
-          <w:sz w:val="32"/>
-        </w:rPr>
-      </w:pPr>
-      <w:r>
-        <w:rPr>
-          <w:rFonts w:ascii="Times New Roman" w:hAnsi="Times New Roman"/>
-          <w:sz w:val="32"/>
-        </w:rPr>
-        <w:t>Input an alphabet and check it is vowel or not.</w:t>
-      </w:r>
-    </w:p>
-    <w:p>
-      <w:pPr>
-        <w:pStyle w:val="Heading1"/>
-      </w:pPr>
-      <w:r>
-        <w:t>Code:</w:t>
-      </w:r>
-    </w:p>
-    <w:p>
-      <w:pPr>
-        <w:pStyle w:val="Title"/>
-        <w:spacing w:after="0"/>
-      </w:pPr>
-    </w:p>
-    <w:p>
-      <w:pPr>
-        <w:pStyle w:val="Title"/>
-        <w:spacing w:after="0"/>
-      </w:pPr>
-    </w:p>
-    <w:p>
-      <w:pPr>
-        <w:pStyle w:val="Title"/>
-        <w:spacing w:after="0"/>
-      </w:pPr>
-    </w:p>
-    <w:p>
-      <w:pPr>
-        <w:pStyle w:val="Title"/>
-        <w:spacing w:after="0"/>
-      </w:pPr>
-    </w:p>
-    <w:p>
-      <w:pPr>
-        <w:pStyle w:val="Title"/>
-        <w:spacing w:after="0"/>
-      </w:pPr>
-    </w:p>
-    <w:p>
-      <w:pPr>
-        <w:pStyle w:val="Title"/>
-        <w:spacing w:after="0"/>
-      </w:pPr>
-    </w:p>
-    <w:p>
-      <w:pPr>
-        <w:pStyle w:val="Title"/>
-        <w:spacing w:after="0"/>
-      </w:pPr>
-    </w:p>
-    <w:p>
-      <w:pPr>
-        <w:pStyle w:val="Title"/>
-        <w:spacing w:after="0"/>
-      </w:pPr>
-    </w:p>
-    <w:p>
-      <w:pPr>
-        <w:pStyle w:val="Title"/>
-        <w:spacing w:after="0"/>
-      </w:pPr>
-    </w:p>
-    <w:p>
-      <w:pPr>
-        <w:pStyle w:val="Title"/>
-        <w:spacing w:after="0"/>
-      </w:pPr>
-    </w:p>
-    <w:p>
-      <w:pPr>
-        <w:pStyle w:val="Title"/>
-        <w:spacing w:after="0"/>
-      </w:pPr>
-    </w:p>
-    <w:p>
-      <w:pPr>
-        <w:pStyle w:val="Title"/>
-        <w:spacing w:after="0"/>
-      </w:pPr>
-    </w:p>
-    <w:p>
-      <w:pPr>
-        <w:pStyle w:val="Title"/>
-        <w:spacing w:after="0"/>
-      </w:pPr>
-      <w:r>
-        <w:lastRenderedPageBreak/>
-        <w:t xml:space="preserve">Program </w:t>
-      </w:r>
-      <w:r>
-        <w:t>21</w:t>
-      </w:r>
-    </w:p>
-    <w:p>
-      <w:pPr>
-        <w:pStyle w:val="Heading1"/>
-        <w:spacing w:before="0" w:after="0"/>
-      </w:pPr>
-      <w:r>
-        <w:t>Question:</w:t>
-      </w:r>
-    </w:p>
-    <w:p>
-      <w:pPr>
-        <w:spacing w:after="0"/>
-        <w:rPr>
-          <w:rFonts w:ascii="Times New Roman" w:hAnsi="Times New Roman"/>
-          <w:sz w:val="32"/>
-        </w:rPr>
-      </w:pPr>
-      <w:r>
-        <w:rPr>
-          <w:rFonts w:ascii="Times New Roman" w:hAnsi="Times New Roman"/>
-          <w:sz w:val="32"/>
-        </w:rPr>
-        <w:t>Design a calculator.</w:t>
-      </w:r>
-    </w:p>
-    <w:p>
-      <w:pPr>
-        <w:pStyle w:val="Heading1"/>
-        <w:spacing w:before="0" w:after="0"/>
-      </w:pPr>
-      <w:r>
-        <w:t>Code:</w:t>
-      </w:r>
-    </w:p>
-    <w:p>
-      <w:pPr>
-        <w:pStyle w:val="Title"/>
-      </w:pPr>
-    </w:p>
-    <w:p>
-      <w:pPr>
-        <w:pStyle w:val="Title"/>
-      </w:pPr>
-    </w:p>
-    <w:p>
-      <w:pPr>
-        <w:pStyle w:val="Title"/>
-      </w:pPr>
-    </w:p>
-    <w:p>
-      <w:pPr>
-        <w:pStyle w:val="Title"/>
-      </w:pPr>
-    </w:p>
-    <w:p>
-      <w:pPr>
-        <w:pStyle w:val="Title"/>
-      </w:pPr>
-    </w:p>
-    <w:p>
-      <w:pPr>
-        <w:pStyle w:val="Title"/>
-      </w:pPr>
-    </w:p>
-    <w:p>
-      <w:pPr>
-        <w:pStyle w:val="Title"/>
-      </w:pPr>
-    </w:p>
-    <w:p>
-      <w:pPr>
-        <w:pStyle w:val="Title"/>
-      </w:pPr>
-    </w:p>
-    <w:p>
-      <w:pPr>
-        <w:pStyle w:val="Title"/>
-      </w:pPr>
-    </w:p>
-    <w:p>
-      <w:pPr>
-        <w:pStyle w:val="Title"/>
-      </w:pPr>
-    </w:p>
-    <w:p>
-      <w:pPr>
-        <w:pStyle w:val="Title"/>
-      </w:pPr>
-    </w:p>
-    <w:p>
-      <w:pPr>
-        <w:pStyle w:val="Title"/>
-      </w:pPr>
-    </w:p>
-    <w:p>
-      <w:pPr>
-        <w:pStyle w:val="Title"/>
-      </w:pPr>
-    </w:p>
-    <w:p>
-      <w:pPr>
-        <w:pStyle w:val="Title"/>
-      </w:pPr>
-    </w:p>
-    <w:p>
-      <w:pPr>
-        <w:pStyle w:val="Title"/>
-      </w:pPr>
-    </w:p>
-    <w:p>
-      <w:pPr>
-        <w:pStyle w:val="Title"/>
-      </w:pPr>
-      <w:r>
-        <w:lastRenderedPageBreak/>
-        <w:t xml:space="preserve">Program </w:t>
-      </w:r>
-      <w:r>
-        <w:t>22</w:t>
-      </w:r>
-    </w:p>
-    <w:p>
-      <w:pPr>
-        <w:pStyle w:val="Heading1"/>
-      </w:pPr>
-      <w:r>
-        <w:t>Question:</w:t>
-      </w:r>
-    </w:p>
-    <w:p>
-      <w:pPr>
-        <w:rPr>
-          <w:rFonts w:ascii="Times New Roman" w:hAnsi="Times New Roman"/>
-          <w:sz w:val="32"/>
-        </w:rPr>
-      </w:pPr>
-      <w:r>
-        <w:rPr>
-          <w:rFonts w:ascii="Times New Roman" w:hAnsi="Times New Roman"/>
-          <w:sz w:val="32"/>
-        </w:rPr>
-        <w:t>Write a program Input the marks and print the remarks.</w:t>
-      </w:r>
-    </w:p>
-    <w:p>
-      <w:pPr>
-        <w:pStyle w:val="Heading1"/>
-      </w:pPr>
-      <w:r>
-        <w:t>Code:</w:t>
-      </w:r>
-    </w:p>
-    <w:p>
-      <w:pPr>
-        <w:pStyle w:val="Title"/>
-      </w:pPr>
-    </w:p>
-    <w:p>
-      <w:pPr>
-        <w:pStyle w:val="Title"/>
-      </w:pPr>
-    </w:p>
-    <w:p>
-      <w:pPr>
-        <w:pStyle w:val="Title"/>
-      </w:pPr>
-    </w:p>
-    <w:p>
-      <w:pPr>
-        <w:pStyle w:val="Title"/>
-      </w:pPr>
-    </w:p>
-    <w:p>
-      <w:pPr>
-        <w:pStyle w:val="Title"/>
-      </w:pPr>
-    </w:p>
-    <w:p>
-      <w:pPr>
-        <w:pStyle w:val="Title"/>
-      </w:pPr>
-    </w:p>
-    <w:p>
-      <w:pPr>
-        <w:pStyle w:val="Title"/>
-      </w:pPr>
-    </w:p>
-    <w:p>
-      <w:pPr>
-        <w:pStyle w:val="Title"/>
-      </w:pPr>
-    </w:p>
-    <w:p>
-      <w:pPr>
-        <w:pStyle w:val="Title"/>
-      </w:pPr>
-    </w:p>
-    <w:p>
-      <w:pPr>
-        <w:pStyle w:val="Title"/>
-      </w:pPr>
-    </w:p>
-    <w:p>
-      <w:pPr>
-        <w:pStyle w:val="Title"/>
-      </w:pPr>
-    </w:p>
-    <w:p>
-      <w:pPr>
-        <w:pStyle w:val="Title"/>
-      </w:pPr>
-    </w:p>
-    <w:p>
-      <w:pPr>
-        <w:pStyle w:val="Title"/>
-      </w:pPr>
-      <w:r>
-        <w:lastRenderedPageBreak/>
-        <w:t xml:space="preserve">Program </w:t>
-      </w:r>
-      <w:r>
-        <w:t>23</w:t>
-      </w:r>
-    </w:p>
-    <w:p>
-      <w:pPr>
-        <w:pStyle w:val="Heading1"/>
-      </w:pPr>
-      <w:r>
-        <w:t>Question:</w:t>
-      </w:r>
-    </w:p>
-    <w:p>
-      <w:pPr>
-        <w:rPr>
-          <w:rFonts w:ascii="Times New Roman" w:hAnsi="Times New Roman"/>
-          <w:sz w:val="32"/>
-        </w:rPr>
-      </w:pPr>
-      <w:r>
-        <w:rPr>
-          <w:rFonts w:ascii="Times New Roman" w:hAnsi="Times New Roman"/>
-          <w:sz w:val="32"/>
-        </w:rPr>
-        <w:t>Write a program enter three number and find Largest among 3 numbers.</w:t>
-      </w:r>
-    </w:p>
-    <w:p>
-      <w:pPr>
-        <w:pStyle w:val="Heading1"/>
-      </w:pPr>
-      <w:r>
-        <w:t>Code:</w:t>
-      </w:r>
-    </w:p>
-    <w:p>
-      <w:pPr>
-        <w:pStyle w:val="Title"/>
-      </w:pPr>
-    </w:p>
-    <w:p>
-      <w:pPr>
-        <w:pStyle w:val="Title"/>
-      </w:pPr>
-    </w:p>
-    <w:p>
-      <w:pPr>
-        <w:pStyle w:val="Title"/>
-      </w:pPr>
-    </w:p>
-    <w:p>
-      <w:pPr>
-        <w:pStyle w:val="Title"/>
-      </w:pPr>
-    </w:p>
-    <w:p>
-      <w:pPr>
-        <w:pStyle w:val="Title"/>
-      </w:pPr>
-    </w:p>
-    <w:p>
-      <w:pPr>
-        <w:pStyle w:val="Title"/>
-      </w:pPr>
-    </w:p>
-    <w:p>
-      <w:pPr>
-        <w:pStyle w:val="Title"/>
-      </w:pPr>
-    </w:p>
-    <w:p>
-      <w:pPr>
-        <w:pStyle w:val="Title"/>
-      </w:pPr>
-    </w:p>
-    <w:p>
-      <w:pPr>
-        <w:pStyle w:val="Title"/>
-      </w:pPr>
-    </w:p>
-    <w:p>
-      <w:pPr>
-        <w:pStyle w:val="Title"/>
-      </w:pPr>
-    </w:p>
-    <w:p>
-      <w:pPr>
-        <w:pStyle w:val="Title"/>
-      </w:pPr>
-    </w:p>
-    <w:p>
-      <w:pPr>
-        <w:pStyle w:val="Title"/>
-      </w:pPr>
-    </w:p>
-    <w:p>
-      <w:pPr>
-        <w:pStyle w:val="Title"/>
-      </w:pPr>
-      <w:r>
-        <w:lastRenderedPageBreak/>
-        <w:t xml:space="preserve">Program </w:t>
-      </w:r>
-      <w:r>
-        <w:t>24</w:t>
-      </w:r>
-    </w:p>
-    <w:p>
-      <w:pPr>
-        <w:pStyle w:val="Heading1"/>
-      </w:pPr>
-      <w:r>
-        <w:t>Question:</w:t>
-      </w:r>
-    </w:p>
-    <w:p>
-      <w:pPr>
-        <w:rPr>
-          <w:rFonts w:ascii="Times New Roman" w:hAnsi="Times New Roman"/>
-          <w:sz w:val="32"/>
-        </w:rPr>
-      </w:pPr>
-      <w:r>
-        <w:rPr>
-          <w:rFonts w:ascii="Times New Roman" w:hAnsi="Times New Roman"/>
-          <w:sz w:val="32"/>
-        </w:rPr>
-        <w:t>Write a program  to find Average of the elements of an array.</w:t>
-      </w:r>
-    </w:p>
-    <w:p>
-      <w:pPr>
-        <w:pStyle w:val="Heading1"/>
-      </w:pPr>
-      <w:r>
-        <w:t>Code:</w:t>
-      </w:r>
-    </w:p>
-    <w:p>
-      <w:pPr>
-        <w:pStyle w:val="Title"/>
-      </w:pPr>
-    </w:p>
-    <w:p>
-      <w:pPr>
-        <w:pStyle w:val="Title"/>
-      </w:pPr>
-    </w:p>
-    <w:p>
-      <w:pPr>
-        <w:pStyle w:val="Title"/>
-      </w:pPr>
-    </w:p>
-    <w:p>
-      <w:pPr>
-        <w:pStyle w:val="Title"/>
-      </w:pPr>
-    </w:p>
-    <w:p>
-      <w:pPr>
-        <w:pStyle w:val="Title"/>
-      </w:pPr>
-    </w:p>
-    <w:p>
-      <w:pPr>
-        <w:pStyle w:val="Title"/>
-      </w:pPr>
-    </w:p>
-    <w:p>
-      <w:pPr>
-        <w:pStyle w:val="Title"/>
-      </w:pPr>
-    </w:p>
-    <w:p>
-      <w:pPr>
-        <w:pStyle w:val="Title"/>
-      </w:pPr>
-    </w:p>
-    <w:p>
-      <w:pPr>
-        <w:pStyle w:val="Title"/>
-      </w:pPr>
-    </w:p>
-    <w:p>
-      <w:pPr>
-        <w:pStyle w:val="Title"/>
-      </w:pPr>
-    </w:p>
-    <w:p>
-      <w:pPr>
-        <w:pStyle w:val="Title"/>
-      </w:pPr>
-    </w:p>
-    <w:p>
-      <w:pPr>
-        <w:pStyle w:val="Title"/>
-      </w:pPr>
-    </w:p>
-    <w:p>
-      <w:pPr>
-        <w:pStyle w:val="Title"/>
-      </w:pPr>
-    </w:p>
-    <w:p>
-      <w:pPr>
-        <w:pStyle w:val="Title"/>
-      </w:pPr>
-      <w:r>
-        <w:lastRenderedPageBreak/>
-        <w:t xml:space="preserve">Program </w:t>
-      </w:r>
-      <w:r>
-        <w:t>25</w:t>
-      </w:r>
-    </w:p>
-    <w:p>
-      <w:pPr>
-        <w:pStyle w:val="Heading1"/>
-      </w:pPr>
-      <w:r>
-        <w:t>Question:</w:t>
-      </w:r>
-    </w:p>
-    <w:p>
-      <w:pPr>
-        <w:spacing w:after="0"/>
-        <w:rPr>
-          <w:rFonts w:ascii="Times New Roman" w:hAnsi="Times New Roman"/>
-          <w:sz w:val="32"/>
-        </w:rPr>
-      </w:pPr>
-      <w:r>
-        <w:rPr>
-          <w:rFonts w:ascii="Times New Roman" w:hAnsi="Times New Roman"/>
-          <w:sz w:val="32"/>
-        </w:rPr>
-        <w:t xml:space="preserve">Write a program to find </w:t>
-      </w:r>
-      <w:r>
-        <w:rPr>
-          <w:rFonts w:ascii="Times New Roman" w:hAnsi="Times New Roman"/>
-          <w:sz w:val="32"/>
-        </w:rPr>
-        <w:t>largest</w:t>
-      </w:r>
-      <w:r>
-        <w:rPr>
-          <w:rFonts w:ascii="Times New Roman" w:hAnsi="Times New Roman"/>
-          <w:sz w:val="32"/>
-        </w:rPr>
-        <w:t xml:space="preserve"> element of an array.</w:t>
-      </w:r>
-    </w:p>
-    <w:p>
-      <w:pPr>
-        <w:pStyle w:val="Heading1"/>
-      </w:pPr>
-      <w:r>
-        <w:t>Code:</w:t>
-      </w:r>
-    </w:p>
-    <w:p>
-      <w:pPr>
-        <w:pStyle w:val="Title"/>
-      </w:pPr>
-    </w:p>
-    <w:p>
-      <w:pPr>
-        <w:pStyle w:val="Title"/>
-      </w:pPr>
-    </w:p>
-    <w:p>
-      <w:pPr>
-        <w:pStyle w:val="Title"/>
-      </w:pPr>
-    </w:p>
-    <w:p>
-      <w:pPr>
-        <w:pStyle w:val="Title"/>
-      </w:pPr>
-    </w:p>
-    <w:p>
-      <w:pPr>
-        <w:pStyle w:val="Title"/>
-      </w:pPr>
-    </w:p>
-    <w:p>
-      <w:pPr>
-        <w:pStyle w:val="Title"/>
-      </w:pPr>
-    </w:p>
-    <w:p>
-      <w:pPr>
-        <w:pStyle w:val="Title"/>
-      </w:pPr>
-    </w:p>
-    <w:p>
-      <w:pPr>
-        <w:pStyle w:val="Title"/>
-      </w:pPr>
-    </w:p>
-    <w:p>
-      <w:pPr>
-        <w:pStyle w:val="Title"/>
-      </w:pPr>
-    </w:p>
-    <w:p>
-      <w:pPr>
-        <w:pStyle w:val="Title"/>
-      </w:pPr>
-    </w:p>
-    <w:p>
-      <w:pPr>
-        <w:pStyle w:val="Title"/>
-      </w:pPr>
-    </w:p>
-    <w:p>
-      <w:pPr>
-        <w:pStyle w:val="Title"/>
-      </w:pPr>
-    </w:p>
-    <w:p>
-      <w:pPr>
-        <w:pStyle w:val="Title"/>
-      </w:pPr>
-      <w:r>
-        <w:lastRenderedPageBreak/>
-        <w:t xml:space="preserve">Program </w:t>
-      </w:r>
-      <w:r>
-        <w:t>26</w:t>
-      </w:r>
-    </w:p>
-    <w:p>
-      <w:pPr>
-        <w:pStyle w:val="Heading1"/>
-      </w:pPr>
-      <w:r>
-        <w:t>Question:</w:t>
-      </w:r>
-    </w:p>
-    <w:p>
-      <w:pPr>
-        <w:rPr>
-          <w:rFonts w:ascii="Times New Roman" w:hAnsi="Times New Roman"/>
-          <w:sz w:val="32"/>
-        </w:rPr>
-      </w:pPr>
-      <w:r>
-        <w:rPr>
-          <w:rFonts w:ascii="Times New Roman" w:hAnsi="Times New Roman"/>
-          <w:sz w:val="32"/>
-        </w:rPr>
-        <w:t>Write a program for Linear search.</w:t>
-      </w:r>
-    </w:p>
-    <w:p>
-      <w:pPr>
-        <w:pStyle w:val="Heading1"/>
-        <w:spacing w:before="0"/>
-      </w:pPr>
-      <w:r>
-        <w:t>Code:</w:t>
-      </w:r>
-    </w:p>
-    <w:p>
-      <w:pPr>
-        <w:pStyle w:val="Title"/>
-      </w:pPr>
-    </w:p>
-    <w:p>
-      <w:pPr>
-        <w:pStyle w:val="Title"/>
-      </w:pPr>
-    </w:p>
-    <w:p>
-      <w:pPr>
-        <w:pStyle w:val="Title"/>
-      </w:pPr>
-    </w:p>
-    <w:p>
-      <w:pPr>
-        <w:pStyle w:val="Title"/>
-      </w:pPr>
-    </w:p>
-    <w:p>
-      <w:pPr>
-        <w:pStyle w:val="Title"/>
-      </w:pPr>
-    </w:p>
-    <w:p>
-      <w:pPr>
-        <w:pStyle w:val="Title"/>
-      </w:pPr>
-    </w:p>
-    <w:p>
-      <w:pPr>
-        <w:pStyle w:val="Title"/>
-      </w:pPr>
-    </w:p>
-    <w:p>
-      <w:pPr>
-        <w:pStyle w:val="Title"/>
-      </w:pPr>
-    </w:p>
-    <w:p>
-      <w:pPr>
-        <w:pStyle w:val="Title"/>
-      </w:pPr>
-    </w:p>
-    <w:p>
-      <w:pPr>
-        <w:pStyle w:val="Title"/>
-      </w:pPr>
-    </w:p>
-    <w:p>
-      <w:pPr>
-        <w:pStyle w:val="Title"/>
-      </w:pPr>
-    </w:p>
-    <w:p>
-      <w:pPr>
-        <w:pStyle w:val="Title"/>
-      </w:pPr>
-    </w:p>
-    <w:p>
-      <w:pPr>
-        <w:pStyle w:val="Title"/>
-      </w:pPr>
-    </w:p>
-    <w:p>
-      <w:pPr>
-        <w:pStyle w:val="Title"/>
-      </w:pPr>
-      <w:r>
-        <w:lastRenderedPageBreak/>
-        <w:t xml:space="preserve">Program </w:t>
-      </w:r>
-      <w:r>
-        <w:t>27</w:t>
-      </w:r>
-    </w:p>
-    <w:p>
-      <w:pPr>
-        <w:pStyle w:val="Heading1"/>
-      </w:pPr>
-      <w:r>
-        <w:t>Question:</w:t>
-      </w:r>
-    </w:p>
-    <w:p>
-      <w:pPr>
-        <w:rPr>
-          <w:rFonts w:ascii="Times New Roman" w:hAnsi="Times New Roman"/>
-          <w:sz w:val="32"/>
-        </w:rPr>
-      </w:pPr>
-      <w:r>
-        <w:rPr>
-          <w:rFonts w:ascii="Times New Roman" w:hAnsi="Times New Roman"/>
-          <w:sz w:val="32"/>
-        </w:rPr>
-        <w:t>Write a program input two array and Merge.</w:t>
-      </w:r>
-    </w:p>
-    <w:p>
-      <w:pPr>
-        <w:pStyle w:val="Heading1"/>
-      </w:pPr>
-      <w:r>
-        <w:t>Code:</w:t>
-      </w:r>
-    </w:p>
-    <w:p>
-      <w:pPr>
-        <w:pStyle w:val="Title"/>
-      </w:pPr>
-    </w:p>
-    <w:p>
-      <w:pPr>
-        <w:pStyle w:val="Title"/>
-      </w:pPr>
-    </w:p>
-    <w:p>
-      <w:pPr>
-        <w:pStyle w:val="Title"/>
-      </w:pPr>
-    </w:p>
-    <w:p>
-      <w:pPr>
-        <w:pStyle w:val="Title"/>
-      </w:pPr>
-    </w:p>
-    <w:p>
-      <w:pPr>
-        <w:pStyle w:val="Title"/>
-      </w:pPr>
-    </w:p>
-    <w:p>
-      <w:pPr>
-        <w:pStyle w:val="Title"/>
-      </w:pPr>
-    </w:p>
-    <w:p>
-      <w:pPr>
-        <w:pStyle w:val="Title"/>
-      </w:pPr>
-    </w:p>
-    <w:p>
-      <w:pPr>
-        <w:pStyle w:val="Title"/>
-      </w:pPr>
-    </w:p>
-    <w:p>
-      <w:pPr>
-        <w:pStyle w:val="Title"/>
-      </w:pPr>
-    </w:p>
-    <w:p>
-      <w:pPr>
-        <w:pStyle w:val="Title"/>
-      </w:pPr>
-    </w:p>
-    <w:p>
-      <w:pPr>
-        <w:pStyle w:val="Title"/>
-      </w:pPr>
-    </w:p>
-    <w:p>
-      <w:pPr>
-        <w:pStyle w:val="Title"/>
-      </w:pPr>
-    </w:p>
-    <w:p>
-      <w:pPr>
-        <w:pStyle w:val="Title"/>
-      </w:pPr>
-    </w:p>
-    <w:p>
-      <w:pPr>
-        <w:pStyle w:val="Title"/>
-      </w:pPr>
-      <w:r>
-        <w:lastRenderedPageBreak/>
-        <w:t xml:space="preserve">Program </w:t>
-      </w:r>
-      <w:r>
-        <w:t>28</w:t>
-      </w:r>
-    </w:p>
-    <w:p>
-      <w:pPr>
-        <w:pStyle w:val="Heading1"/>
-      </w:pPr>
-      <w:r>
-        <w:t>Question:</w:t>
-      </w:r>
-    </w:p>
-    <w:p>
-      <w:pPr>
-        <w:rPr>
-          <w:rFonts w:ascii="Times New Roman" w:hAnsi="Times New Roman"/>
-          <w:sz w:val="32"/>
-        </w:rPr>
-      </w:pPr>
-      <w:r>
-        <w:rPr>
-          <w:rFonts w:ascii="Times New Roman" w:hAnsi="Times New Roman"/>
-          <w:sz w:val="32"/>
-        </w:rPr>
-        <w:t>Write a program Selection sort.</w:t>
-      </w:r>
-    </w:p>
-    <w:p>
-      <w:pPr>
-        <w:pStyle w:val="Heading1"/>
-      </w:pPr>
-      <w:r>
-        <w:t>Code:</w:t>
-      </w:r>
-    </w:p>
-    <w:p>
-      <w:pPr>
-        <w:pStyle w:val="Title"/>
-      </w:pPr>
-    </w:p>
-    <w:p>
-      <w:pPr>
-        <w:pStyle w:val="Title"/>
-      </w:pPr>
-    </w:p>
-    <w:p>
-      <w:pPr>
-        <w:pStyle w:val="Title"/>
-      </w:pPr>
-    </w:p>
-    <w:p>
-      <w:pPr>
-        <w:pStyle w:val="Title"/>
-      </w:pPr>
-    </w:p>
-    <w:p>
-      <w:pPr>
-        <w:pStyle w:val="Title"/>
-      </w:pPr>
-    </w:p>
-    <w:p>
-      <w:pPr>
-        <w:pStyle w:val="Title"/>
-      </w:pPr>
-    </w:p>
-    <w:p>
-      <w:pPr>
-        <w:pStyle w:val="Title"/>
-      </w:pPr>
-    </w:p>
-    <w:p>
-      <w:pPr>
-        <w:pStyle w:val="Title"/>
-      </w:pPr>
-    </w:p>
-    <w:p>
-      <w:pPr>
-        <w:pStyle w:val="Title"/>
-      </w:pPr>
-    </w:p>
-    <w:p>
-      <w:pPr>
-        <w:pStyle w:val="Title"/>
-      </w:pPr>
-    </w:p>
-    <w:p>
-      <w:pPr>
-        <w:pStyle w:val="Title"/>
-      </w:pPr>
-    </w:p>
-    <w:p>
-      <w:pPr>
-        <w:pStyle w:val="Title"/>
-      </w:pPr>
-    </w:p>
-    <w:p>
-      <w:pPr>
-        <w:pStyle w:val="Title"/>
-      </w:pPr>
-    </w:p>
-    <w:p>
-      <w:pPr>
-        <w:pStyle w:val="Title"/>
-      </w:pPr>
-      <w:r>
-        <w:lastRenderedPageBreak/>
-        <w:t xml:space="preserve">Program </w:t>
-      </w:r>
-      <w:r>
-        <w:t>29</w:t>
-      </w:r>
-    </w:p>
-    <w:p>
-      <w:pPr>
-        <w:pStyle w:val="Heading1"/>
-      </w:pPr>
-      <w:r>
-        <w:t>Question:</w:t>
-      </w:r>
-    </w:p>
-    <w:p>
-      <w:pPr>
-        <w:rPr>
-          <w:rFonts w:ascii="Times New Roman" w:hAnsi="Times New Roman"/>
-          <w:sz w:val="32"/>
-        </w:rPr>
-      </w:pPr>
-      <w:r>
-        <w:rPr>
-          <w:rFonts w:ascii="Times New Roman" w:hAnsi="Times New Roman"/>
-          <w:sz w:val="32"/>
-        </w:rPr>
-        <w:t>Write a program Bubble sort.</w:t>
-      </w:r>
-    </w:p>
-    <w:p>
-      <w:pPr>
-        <w:pStyle w:val="Heading1"/>
-      </w:pPr>
-      <w:r>
-        <w:t>Code:</w:t>
-      </w:r>
-    </w:p>
-    <w:p>
-      <w:pPr>
-        <w:rPr>
-          <w:rFonts w:ascii="Consolas" w:eastAsia="Times New Roman" w:hAnsi="Consolas" w:cs="Times New Roman"/>
-          <w:color w:val="000000" w:themeColor="text1"/>
-          <w:lang w:eastAsia="en-US"/>
-        </w:rPr>
-      </w:pPr>
-    </w:p>
-    <w:p/>
-    <w:p>
-      <w:pPr>
-        <w:pStyle w:val="Title"/>
-      </w:pPr>
-    </w:p>
-    <w:p>
-      <w:pPr>
-        <w:pStyle w:val="Title"/>
-      </w:pPr>
-    </w:p>
-    <w:p>
-      <w:pPr>
-        <w:pStyle w:val="Title"/>
-      </w:pPr>
-    </w:p>
-    <w:p>
-      <w:pPr>
-        <w:pStyle w:val="Title"/>
-      </w:pPr>
-    </w:p>
-    <w:p>
-      <w:pPr>
-        <w:pStyle w:val="Title"/>
-      </w:pPr>
-    </w:p>
-    <w:p>
-      <w:pPr>
-        <w:pStyle w:val="Title"/>
-      </w:pPr>
-    </w:p>
-    <w:p>
-      <w:pPr>
-        <w:pStyle w:val="Title"/>
-      </w:pPr>
-    </w:p>
-    <w:p>
-      <w:pPr>
-        <w:pStyle w:val="Title"/>
-      </w:pPr>
-    </w:p>
-    <w:p>
-      <w:pPr>
-        <w:pStyle w:val="Title"/>
-      </w:pPr>
-    </w:p>
-    <w:p>
-      <w:pPr>
-        <w:pStyle w:val="Title"/>
-      </w:pPr>
-    </w:p>
-    <w:p>
-      <w:pPr>
-        <w:pStyle w:val="Title"/>
-      </w:pPr>
-      <w:r>
-        <w:lastRenderedPageBreak/>
-        <w:t xml:space="preserve">Program </w:t>
-      </w:r>
-      <w:r>
-        <w:t>30</w:t>
-      </w:r>
-    </w:p>
-    <w:p>
-      <w:pPr>
-        <w:pStyle w:val="Heading1"/>
-      </w:pPr>
-      <w:r>
-        <w:t>Question:</w:t>
-      </w:r>
-    </w:p>
-    <w:p>
-      <w:pPr>
-        <w:rPr>
-          <w:rFonts w:ascii="Times New Roman" w:hAnsi="Times New Roman"/>
-          <w:sz w:val="32"/>
-        </w:rPr>
-      </w:pPr>
-      <w:r>
-        <w:rPr>
-          <w:rFonts w:ascii="Times New Roman" w:hAnsi="Times New Roman"/>
-          <w:sz w:val="32"/>
-        </w:rPr>
-        <w:t>Write a program Insertion sort.</w:t>
-      </w:r>
-    </w:p>
-    <w:p>
-      <w:pPr>
-        <w:pStyle w:val="Heading1"/>
-      </w:pPr>
-      <w:r>
-        <w:t>Code:</w:t>
-      </w:r>
-    </w:p>
-    <w:p/>
-    <w:p>
-      <w:pPr>
-        <w:pStyle w:val="Title"/>
-      </w:pPr>
-    </w:p>
-    <w:p>
-      <w:pPr>
-        <w:pStyle w:val="Title"/>
-      </w:pPr>
-    </w:p>
-    <w:p>
-      <w:pPr>
-        <w:pStyle w:val="Title"/>
-      </w:pPr>
-    </w:p>
-    <w:p>
-      <w:pPr>
-        <w:pStyle w:val="Title"/>
-      </w:pPr>
-    </w:p>
-    <w:p>
-      <w:pPr>
-        <w:pStyle w:val="Title"/>
-      </w:pPr>
-    </w:p>
-    <w:p>
-      <w:pPr>
-        <w:pStyle w:val="Title"/>
-      </w:pPr>
-    </w:p>
-    <w:p>
-      <w:pPr>
-        <w:pStyle w:val="Title"/>
-      </w:pPr>
-    </w:p>
-    <w:p>
-      <w:pPr>
-        <w:pStyle w:val="Title"/>
-      </w:pPr>
-    </w:p>
-    <w:p>
-      <w:pPr>
-        <w:pStyle w:val="Title"/>
-      </w:pPr>
-    </w:p>
-    <w:p>
-      <w:pPr>
-        <w:pStyle w:val="Title"/>
-      </w:pPr>
-    </w:p>
-    <w:p>
-      <w:pPr>
-        <w:pStyle w:val="Title"/>
-      </w:pPr>
-    </w:p>
-    <w:p>
-      <w:pPr>
-        <w:pStyle w:val="Title"/>
-      </w:pPr>
-      <w:r>
-        <w:lastRenderedPageBreak/>
-        <w:t xml:space="preserve">Program </w:t>
-      </w:r>
-      <w:r>
-        <w:t>31</w:t>
-      </w:r>
-    </w:p>
-    <w:p>
-      <w:pPr>
-        <w:pStyle w:val="Heading1"/>
-      </w:pPr>
-      <w:r>
-        <w:t>Question:</w:t>
-      </w:r>
-    </w:p>
-    <w:p>
-      <w:pPr>
-        <w:spacing w:after="0"/>
-        <w:rPr>
-          <w:rFonts w:ascii="Times New Roman" w:hAnsi="Times New Roman"/>
-          <w:sz w:val="32"/>
-        </w:rPr>
-      </w:pPr>
-      <w:r>
-        <w:rPr>
-          <w:rFonts w:ascii="Times New Roman" w:hAnsi="Times New Roman"/>
-          <w:sz w:val="32"/>
-        </w:rPr>
-        <w:t>Write a program for Binary search.</w:t>
-      </w:r>
-    </w:p>
-    <w:p>
-      <w:pPr>
-        <w:pStyle w:val="Heading1"/>
-        <w:spacing w:before="0" w:after="0"/>
-      </w:pPr>
-      <w:r>
-        <w:t>Code:</w:t>
-      </w:r>
-    </w:p>
-    <w:p>
-      <w:pPr>
-        <w:pStyle w:val="Title"/>
-        <w:spacing w:after="0"/>
-      </w:pPr>
-    </w:p>
-    <w:p>
-      <w:pPr>
-        <w:pStyle w:val="Title"/>
-        <w:spacing w:after="0"/>
-      </w:pPr>
-    </w:p>
-    <w:p>
-      <w:pPr>
-        <w:pStyle w:val="Title"/>
-        <w:spacing w:after="0"/>
-      </w:pPr>
-    </w:p>
-    <w:p>
-      <w:pPr>
-        <w:pStyle w:val="Title"/>
-        <w:spacing w:after="0"/>
-      </w:pPr>
-    </w:p>
-    <w:p>
-      <w:pPr>
-        <w:pStyle w:val="Title"/>
-        <w:spacing w:after="0"/>
-      </w:pPr>
-    </w:p>
-    <w:p>
-      <w:pPr>
-        <w:pStyle w:val="Title"/>
-        <w:spacing w:after="0"/>
-      </w:pPr>
-    </w:p>
-    <w:p>
-      <w:pPr>
-        <w:pStyle w:val="Title"/>
-        <w:spacing w:after="0"/>
-      </w:pPr>
-    </w:p>
-    <w:p>
-      <w:pPr>
-        <w:pStyle w:val="Title"/>
-        <w:spacing w:after="0"/>
-      </w:pPr>
-    </w:p>
-    <w:p>
-      <w:pPr>
-        <w:pStyle w:val="Title"/>
-        <w:spacing w:after="0"/>
-      </w:pPr>
-    </w:p>
-    <w:p>
-      <w:pPr>
-        <w:pStyle w:val="Title"/>
-        <w:spacing w:after="0"/>
-      </w:pPr>
-    </w:p>
-    <w:p>
-      <w:pPr>
-        <w:pStyle w:val="Title"/>
-        <w:spacing w:after="0"/>
-      </w:pPr>
-    </w:p>
-    <w:p>
-      <w:pPr>
-        <w:pStyle w:val="Title"/>
-        <w:spacing w:after="0"/>
-      </w:pPr>
-    </w:p>
-    <w:p>
-      <w:pPr>
-        <w:pStyle w:val="Title"/>
-        <w:spacing w:after="0"/>
-      </w:pPr>
-    </w:p>
-    <w:p>
-      <w:pPr>
-        <w:pStyle w:val="Title"/>
-        <w:spacing w:after="0"/>
-      </w:pPr>
-      <w:r>
-        <w:lastRenderedPageBreak/>
-        <w:t xml:space="preserve">Program </w:t>
-      </w:r>
-      <w:r>
-        <w:t>32</w:t>
-      </w:r>
-    </w:p>
-    <w:p>
-      <w:pPr>
-        <w:pStyle w:val="Heading1"/>
-        <w:spacing w:before="0" w:after="0"/>
-      </w:pPr>
-      <w:r>
-        <w:t>Question:</w:t>
-      </w:r>
-    </w:p>
-    <w:p>
-      <w:pPr>
-        <w:spacing w:after="0"/>
-        <w:rPr>
-          <w:rFonts w:ascii="Times New Roman" w:hAnsi="Times New Roman"/>
-          <w:sz w:val="32"/>
-        </w:rPr>
-      </w:pPr>
-      <w:r>
-        <w:rPr>
-          <w:rFonts w:ascii="Times New Roman" w:hAnsi="Times New Roman"/>
-          <w:sz w:val="32"/>
-        </w:rPr>
-        <w:t>Write a program for Sum of two matrices.</w:t>
-      </w:r>
-    </w:p>
-    <w:p>
-      <w:pPr>
-        <w:pStyle w:val="Heading1"/>
-        <w:spacing w:before="0" w:after="0"/>
-      </w:pPr>
-      <w:r>
-        <w:t>Code:</w:t>
-      </w:r>
-    </w:p>
-    <w:p>
-      <w:pPr>
-        <w:pStyle w:val="Title"/>
-        <w:spacing w:after="0"/>
-      </w:pPr>
-    </w:p>
-    <w:p>
-      <w:pPr>
-        <w:pStyle w:val="Title"/>
-        <w:spacing w:after="0"/>
-      </w:pPr>
-    </w:p>
-    <w:p>
-      <w:pPr>
-        <w:pStyle w:val="Title"/>
-        <w:spacing w:after="0"/>
-      </w:pPr>
-    </w:p>
-    <w:p>
-      <w:pPr>
-        <w:pStyle w:val="Title"/>
-        <w:spacing w:after="0"/>
-      </w:pPr>
-    </w:p>
-    <w:p>
-      <w:pPr>
-        <w:pStyle w:val="Title"/>
-        <w:spacing w:after="0"/>
-      </w:pPr>
-    </w:p>
-    <w:p>
-      <w:pPr>
-        <w:pStyle w:val="Title"/>
-        <w:spacing w:after="0"/>
-      </w:pPr>
-    </w:p>
-    <w:p>
-      <w:pPr>
-        <w:pStyle w:val="Title"/>
-        <w:spacing w:after="0"/>
-      </w:pPr>
-    </w:p>
-    <w:p>
-      <w:pPr>
-        <w:pStyle w:val="Title"/>
-        <w:spacing w:after="0"/>
-      </w:pPr>
-    </w:p>
-    <w:p>
-      <w:pPr>
-        <w:pStyle w:val="Title"/>
-        <w:spacing w:after="0"/>
-      </w:pPr>
-    </w:p>
-    <w:p>
-      <w:pPr>
-        <w:pStyle w:val="Title"/>
-        <w:spacing w:after="0"/>
-      </w:pPr>
-    </w:p>
-    <w:p>
-      <w:pPr>
-        <w:pStyle w:val="Title"/>
-        <w:spacing w:after="0"/>
-      </w:pPr>
-    </w:p>
-    <w:p>
-      <w:pPr>
-        <w:pStyle w:val="Title"/>
-        <w:spacing w:after="0"/>
-      </w:pPr>
-    </w:p>
-    <w:p>
-      <w:pPr>
-        <w:pStyle w:val="Title"/>
-        <w:spacing w:after="0"/>
-      </w:pPr>
-    </w:p>
-    <w:p>
-      <w:pPr>
-        <w:pStyle w:val="Title"/>
-        <w:spacing w:after="0"/>
-      </w:pPr>
-    </w:p>
-    <w:p>
-      <w:pPr>
-        <w:pStyle w:val="Title"/>
-        <w:spacing w:after="0"/>
-      </w:pPr>
-      <w:r>
-        <w:lastRenderedPageBreak/>
-        <w:t xml:space="preserve">Program </w:t>
-      </w:r>
-      <w:r>
-        <w:t>33</w:t>
-      </w:r>
-    </w:p>
-    <w:p>
-      <w:pPr>
-        <w:pStyle w:val="Heading1"/>
-        <w:spacing w:before="0" w:after="0"/>
-      </w:pPr>
-      <w:r>
-        <w:t>Question:</w:t>
-      </w:r>
-    </w:p>
-    <w:p>
-      <w:pPr>
-        <w:spacing w:after="0"/>
-        <w:rPr>
-          <w:rFonts w:ascii="Times New Roman" w:hAnsi="Times New Roman"/>
-          <w:sz w:val="32"/>
-        </w:rPr>
-      </w:pPr>
-      <w:r>
-        <w:rPr>
-          <w:rFonts w:ascii="Times New Roman" w:hAnsi="Times New Roman"/>
-          <w:sz w:val="32"/>
-        </w:rPr>
-        <w:t>Write a program for Product of two matrices.</w:t>
-      </w:r>
-    </w:p>
-    <w:p>
-      <w:pPr>
-        <w:pStyle w:val="Heading1"/>
-        <w:spacing w:before="0" w:after="0"/>
-      </w:pPr>
-      <w:r>
-        <w:t>Code:</w:t>
-      </w:r>
-    </w:p>
-    <w:p>
-      <w:pPr>
-        <w:pStyle w:val="Title"/>
-      </w:pPr>
-    </w:p>
-    <w:p>
-      <w:pPr>
-        <w:pStyle w:val="Title"/>
-      </w:pPr>
-    </w:p>
-    <w:p>
-      <w:pPr>
-        <w:pStyle w:val="Title"/>
-      </w:pPr>
-    </w:p>
-    <w:p>
-      <w:pPr>
-        <w:pStyle w:val="Title"/>
-      </w:pPr>
-    </w:p>
-    <w:p>
-      <w:pPr>
-        <w:pStyle w:val="Title"/>
-      </w:pPr>
-    </w:p>
-    <w:p>
-      <w:pPr>
-        <w:pStyle w:val="Title"/>
-      </w:pPr>
-    </w:p>
-    <w:p>
-      <w:pPr>
-        <w:pStyle w:val="Title"/>
-      </w:pPr>
-    </w:p>
-    <w:p>
-      <w:pPr>
-        <w:pStyle w:val="Title"/>
-      </w:pPr>
-    </w:p>
-    <w:p>
-      <w:pPr>
-        <w:pStyle w:val="Title"/>
-      </w:pPr>
-    </w:p>
-    <w:p>
-      <w:pPr>
-        <w:pStyle w:val="Title"/>
-      </w:pPr>
-    </w:p>
-    <w:p>
-      <w:pPr>
-        <w:pStyle w:val="Title"/>
-      </w:pPr>
-    </w:p>
-    <w:p>
-      <w:pPr>
-        <w:pStyle w:val="Title"/>
-      </w:pPr>
-    </w:p>
-    <w:p>
-      <w:pPr>
-        <w:pStyle w:val="Title"/>
-      </w:pPr>
-    </w:p>
-    <w:p>
-      <w:pPr>
-        <w:pStyle w:val="Title"/>
-      </w:pPr>
-    </w:p>
-    <w:p>
-      <w:pPr>
-        <w:pStyle w:val="Title"/>
-      </w:pPr>
-      <w:r>
-        <w:lastRenderedPageBreak/>
-        <w:t xml:space="preserve">Program </w:t>
-      </w:r>
-      <w:r>
-        <w:t>34</w:t>
-      </w:r>
-    </w:p>
-    <w:p>
-      <w:pPr>
-        <w:pStyle w:val="Heading1"/>
-      </w:pPr>
-      <w:r>
-        <w:t>Question:</w:t>
-      </w:r>
-    </w:p>
-    <w:p>
-      <w:pPr>
-        <w:spacing w:before="240" w:after="0"/>
-        <w:rPr>
-          <w:rFonts w:ascii="Times New Roman" w:hAnsi="Times New Roman"/>
-          <w:sz w:val="32"/>
-        </w:rPr>
-      </w:pPr>
-      <w:r>
-        <w:rPr>
-          <w:rFonts w:ascii="Times New Roman" w:hAnsi="Times New Roman"/>
-          <w:sz w:val="32"/>
-        </w:rPr>
-        <w:t>Write a program for Transpose of a matrix.</w:t>
-      </w:r>
-    </w:p>
-    <w:p>
-      <w:pPr>
-        <w:pStyle w:val="Heading1"/>
-        <w:spacing w:before="0"/>
-      </w:pPr>
-      <w:r>
-        <w:t>Code:</w:t>
-      </w:r>
-    </w:p>
-    <w:p>
-      <w:pPr>
-        <w:pStyle w:val="Title"/>
-      </w:pPr>
-    </w:p>
-    <w:p>
-      <w:pPr>
-        <w:pStyle w:val="Title"/>
-      </w:pPr>
-    </w:p>
-    <w:p>
-      <w:pPr>
-        <w:pStyle w:val="Title"/>
-      </w:pPr>
-    </w:p>
-    <w:p>
-      <w:pPr>
-        <w:pStyle w:val="Title"/>
-      </w:pPr>
-    </w:p>
-    <w:p>
-      <w:pPr>
-        <w:pStyle w:val="Title"/>
-      </w:pPr>
-    </w:p>
-    <w:p>
-      <w:pPr>
-        <w:pStyle w:val="Title"/>
-      </w:pPr>
-    </w:p>
-    <w:p>
-      <w:pPr>
-        <w:pStyle w:val="Title"/>
-      </w:pPr>
-    </w:p>
-    <w:p>
-      <w:pPr>
-        <w:pStyle w:val="Title"/>
-      </w:pPr>
-    </w:p>
-    <w:p>
-      <w:pPr>
-        <w:pStyle w:val="Title"/>
-      </w:pPr>
-    </w:p>
-    <w:p>
-      <w:pPr>
-        <w:pStyle w:val="Title"/>
-      </w:pPr>
-    </w:p>
-    <w:p>
-      <w:pPr>
-        <w:pStyle w:val="Title"/>
-      </w:pPr>
-    </w:p>
-    <w:p>
-      <w:pPr>
-        <w:pStyle w:val="Title"/>
-      </w:pPr>
-    </w:p>
-    <w:p>
-      <w:pPr>
-        <w:pStyle w:val="Title"/>
-      </w:pPr>
-    </w:p>
-    <w:p>
-      <w:pPr>
-        <w:pStyle w:val="Title"/>
-      </w:pPr>
-      <w:r>
-        <w:lastRenderedPageBreak/>
-        <w:t xml:space="preserve">Program </w:t>
-      </w:r>
-      <w:r>
-        <w:t>35</w:t>
-      </w:r>
-    </w:p>
-    <w:p>
-      <w:pPr>
-        <w:pStyle w:val="Heading1"/>
-      </w:pPr>
-      <w:r>
-        <w:t>Question:</w:t>
-      </w:r>
-    </w:p>
-    <w:p>
-      <w:pPr>
-        <w:rPr>
-          <w:rFonts w:ascii="Times New Roman" w:hAnsi="Times New Roman"/>
-          <w:sz w:val="32"/>
-        </w:rPr>
-      </w:pPr>
-      <w:r>
-        <w:rPr>
-          <w:rFonts w:ascii="Times New Roman" w:hAnsi="Times New Roman"/>
-          <w:sz w:val="32"/>
-        </w:rPr>
-        <w:t>Write a program for Sum of two numbers using functions.</w:t>
-      </w:r>
-    </w:p>
-    <w:p>
-      <w:pPr>
-        <w:pStyle w:val="Heading1"/>
-      </w:pPr>
-      <w:r>
-        <w:t>Code:</w:t>
-      </w:r>
-    </w:p>
-    <w:p>
-      <w:pPr>
-        <w:rPr>
-          <w:rFonts w:asciiTheme="majorHAnsi" w:eastAsiaTheme="majorEastAsia" w:hAnsiTheme="majorHAnsi" w:cstheme="majorBidi"/>
-          <w:b/>
-          <w:color w:val="454541" w:themeColor="text2" w:themeTint="E6"/>
-          <w:sz w:val="44"/>
-          <w:szCs w:val="32"/>
-        </w:rPr>
-      </w:pPr>
-      <w:r>
-        <w:br w:type="page"/>
-      </w:r>
-    </w:p>
-    <w:p>
-      <w:pPr>
-        <w:pStyle w:val="Title"/>
-      </w:pPr>
-      <w:r>
-        <w:lastRenderedPageBreak/>
-        <w:t>Program 36</w:t>
-      </w:r>
-    </w:p>
-    <w:p>
-      <w:pPr>
-        <w:pStyle w:val="Heading1"/>
-      </w:pPr>
-      <w:r>
-        <w:t>Question:</w:t>
-      </w:r>
-    </w:p>
-    <w:p>
-      <w:pPr>
-        <w:rPr>
-          <w:rFonts w:ascii="Times New Roman" w:hAnsi="Times New Roman"/>
-          <w:sz w:val="32"/>
-        </w:rPr>
-      </w:pPr>
-      <w:r>
-        <w:rPr>
-          <w:rFonts w:ascii="Times New Roman" w:hAnsi="Times New Roman"/>
-          <w:sz w:val="32"/>
-        </w:rPr>
-        <w:t>Write a program for Swap two numbers using functions.</w:t>
-      </w:r>
-    </w:p>
-    <w:p>
-      <w:pPr>
-        <w:pStyle w:val="Heading1"/>
-      </w:pPr>
-      <w:r>
-        <w:t>Code:</w:t>
-      </w:r>
-    </w:p>
-    <w:p/>
-    <w:p/>
-    <w:p>
-      <w:pPr>
-        <w:pStyle w:val="Title"/>
-      </w:pPr>
-    </w:p>
-    <w:p>
-      <w:pPr>
-        <w:pStyle w:val="Title"/>
-      </w:pPr>
-    </w:p>
-    <w:p>
-      <w:pPr>
-        <w:pStyle w:val="Title"/>
-      </w:pPr>
-    </w:p>
-    <w:p>
-      <w:pPr>
-        <w:pStyle w:val="Title"/>
-      </w:pPr>
-    </w:p>
-    <w:p>
-      <w:pPr>
-        <w:pStyle w:val="Title"/>
-      </w:pPr>
-    </w:p>
-    <w:p>
-      <w:pPr>
-        <w:pStyle w:val="Title"/>
-      </w:pPr>
-    </w:p>
-    <w:p>
-      <w:pPr>
-        <w:pStyle w:val="Title"/>
-      </w:pPr>
-    </w:p>
-    <w:p>
-      <w:pPr>
-        <w:pStyle w:val="Title"/>
-      </w:pPr>
-    </w:p>
-    <w:p>
-      <w:pPr>
-        <w:pStyle w:val="Title"/>
-      </w:pPr>
-    </w:p>
-    <w:p>
-      <w:pPr>
-        <w:pStyle w:val="Title"/>
-      </w:pPr>
-    </w:p>
-    <w:p>
-      <w:pPr>
-        <w:pStyle w:val="Title"/>
-      </w:pPr>
-      <w:r>
-        <w:lastRenderedPageBreak/>
-        <w:t>Program 37</w:t>
-      </w:r>
-    </w:p>
-    <w:p>
-      <w:pPr>
-        <w:pStyle w:val="Heading1"/>
-      </w:pPr>
-      <w:r>
-        <w:t>Question:</w:t>
-      </w:r>
-    </w:p>
-    <w:p>
-      <w:pPr>
-        <w:rPr>
-          <w:rFonts w:ascii="Times New Roman" w:hAnsi="Times New Roman"/>
-          <w:sz w:val="32"/>
-        </w:rPr>
-      </w:pPr>
-      <w:r>
-        <w:rPr>
-          <w:rFonts w:ascii="Times New Roman" w:hAnsi="Times New Roman"/>
-          <w:sz w:val="32"/>
-        </w:rPr>
-        <w:t>Write a program for Armstrong number using function.</w:t>
-      </w:r>
-    </w:p>
-    <w:p>
-      <w:pPr>
-        <w:pStyle w:val="Heading1"/>
-      </w:pPr>
-      <w:r>
-        <w:t>Code:</w:t>
-      </w:r>
-    </w:p>
-    <w:p/>
-    <w:p>
-      <w:pPr>
-        <w:pStyle w:val="Title"/>
-      </w:pPr>
-    </w:p>
-    <w:p>
-      <w:pPr>
-        <w:pStyle w:val="Title"/>
-      </w:pPr>
-    </w:p>
-    <w:p>
-      <w:pPr>
-        <w:pStyle w:val="Title"/>
-      </w:pPr>
-    </w:p>
-    <w:p>
-      <w:pPr>
-        <w:pStyle w:val="Title"/>
-      </w:pPr>
-    </w:p>
-    <w:p>
-      <w:pPr>
-        <w:pStyle w:val="Title"/>
-      </w:pPr>
-    </w:p>
-    <w:p>
-      <w:pPr>
-        <w:pStyle w:val="Title"/>
-      </w:pPr>
-    </w:p>
-    <w:p>
-      <w:pPr>
-        <w:pStyle w:val="Title"/>
-      </w:pPr>
-    </w:p>
-    <w:p>
-      <w:pPr>
-        <w:pStyle w:val="Title"/>
-      </w:pPr>
-    </w:p>
-    <w:p>
-      <w:pPr>
-        <w:pStyle w:val="Title"/>
-      </w:pPr>
-    </w:p>
-    <w:p>
-      <w:pPr>
-        <w:pStyle w:val="Title"/>
-      </w:pPr>
-    </w:p>
-    <w:p>
-      <w:pPr>
-        <w:pStyle w:val="Title"/>
-      </w:pPr>
-    </w:p>
-    <w:p>
-      <w:pPr>
-        <w:pStyle w:val="Title"/>
-      </w:pPr>
-      <w:r>
-        <w:lastRenderedPageBreak/>
-        <w:t>Program 38</w:t>
-      </w:r>
-    </w:p>
-    <w:p>
-      <w:pPr>
-        <w:pStyle w:val="Heading1"/>
-      </w:pPr>
-      <w:r>
-        <w:t>Question:</w:t>
-      </w:r>
-    </w:p>
-    <w:p>
-      <w:pPr>
-        <w:rPr>
-          <w:rFonts w:ascii="Times New Roman" w:hAnsi="Times New Roman"/>
-          <w:sz w:val="32"/>
-        </w:rPr>
-      </w:pPr>
-      <w:r>
-        <w:rPr>
-          <w:rFonts w:ascii="Times New Roman" w:hAnsi="Times New Roman"/>
-          <w:sz w:val="32"/>
-        </w:rPr>
-        <w:t>Write a program for Add two number using call by reference.</w:t>
-      </w:r>
-    </w:p>
-    <w:p>
-      <w:pPr>
-        <w:pStyle w:val="Heading1"/>
-      </w:pPr>
-      <w:r>
-        <w:t>Code:</w:t>
-      </w:r>
-    </w:p>
-    <w:p>
-      <w:pPr>
-        <w:rPr>
-          <w:rFonts w:asciiTheme="majorHAnsi" w:eastAsiaTheme="majorEastAsia" w:hAnsiTheme="majorHAnsi" w:cstheme="majorBidi"/>
-          <w:b/>
-          <w:color w:val="454541" w:themeColor="text2" w:themeTint="E6"/>
-          <w:sz w:val="44"/>
-          <w:szCs w:val="32"/>
-        </w:rPr>
-      </w:pPr>
-      <w:r>
-        <w:br w:type="page"/>
-      </w:r>
-    </w:p>
-    <w:p>
-      <w:pPr>
-        <w:pStyle w:val="Title"/>
-      </w:pPr>
-      <w:r>
-        <w:lastRenderedPageBreak/>
-        <w:t>Program 39</w:t>
-      </w:r>
-    </w:p>
-    <w:p>
-      <w:pPr>
-        <w:pStyle w:val="Heading1"/>
-      </w:pPr>
-      <w:r>
-        <w:t>Question:</w:t>
-      </w:r>
-    </w:p>
-    <w:p>
-      <w:pPr>
-        <w:rPr>
-          <w:rFonts w:ascii="Times New Roman" w:hAnsi="Times New Roman"/>
-          <w:sz w:val="32"/>
-        </w:rPr>
-      </w:pPr>
-      <w:r>
-        <w:rPr>
-          <w:rFonts w:ascii="Times New Roman" w:hAnsi="Times New Roman"/>
-          <w:sz w:val="32"/>
-        </w:rPr>
-        <w:t>Write a program for Swap two numbers using call by reference.</w:t>
-      </w:r>
-    </w:p>
-    <w:p>
-      <w:pPr>
-        <w:pStyle w:val="Heading1"/>
-      </w:pPr>
-      <w:r>
-        <w:t>Code:</w:t>
-      </w:r>
-    </w:p>
-    <w:p>
-      <w:pPr>
-        <w:pStyle w:val="Title"/>
-      </w:pPr>
-    </w:p>
-    <w:p>
-      <w:pPr>
-        <w:pStyle w:val="Title"/>
-      </w:pPr>
-    </w:p>
-    <w:p>
-      <w:pPr>
-        <w:pStyle w:val="Title"/>
-      </w:pPr>
-    </w:p>
-    <w:p>
-      <w:pPr>
-        <w:pStyle w:val="Title"/>
-      </w:pPr>
-    </w:p>
-    <w:p>
-      <w:pPr>
-        <w:pStyle w:val="Title"/>
-      </w:pPr>
-    </w:p>
-    <w:p>
-      <w:pPr>
-        <w:pStyle w:val="Title"/>
-      </w:pPr>
-    </w:p>
-    <w:p>
-      <w:pPr>
-        <w:pStyle w:val="Title"/>
-      </w:pPr>
-    </w:p>
-    <w:p>
-      <w:pPr>
-        <w:pStyle w:val="Title"/>
-      </w:pPr>
-    </w:p>
-    <w:p>
-      <w:pPr>
-        <w:pStyle w:val="Title"/>
-      </w:pPr>
-    </w:p>
-    <w:p>
-      <w:pPr>
-        <w:pStyle w:val="Title"/>
-      </w:pPr>
-    </w:p>
-    <w:p>
-      <w:pPr>
-        <w:pStyle w:val="Title"/>
-      </w:pPr>
-    </w:p>
-    <w:p>
-      <w:pPr>
-        <w:pStyle w:val="Title"/>
-      </w:pPr>
-    </w:p>
-    <w:p>
-      <w:pPr>
-        <w:pStyle w:val="Title"/>
-      </w:pPr>
-      <w:r>
-        <w:lastRenderedPageBreak/>
-        <w:t>Program 40</w:t>
-      </w:r>
-    </w:p>
-    <w:p>
-      <w:pPr>
-        <w:pStyle w:val="Heading1"/>
-      </w:pPr>
-      <w:r>
-        <w:t>Question:</w:t>
-      </w:r>
-    </w:p>
-    <w:p>
-      <w:pPr>
-        <w:rPr>
-          <w:rFonts w:ascii="Times New Roman" w:hAnsi="Times New Roman"/>
-          <w:sz w:val="32"/>
-        </w:rPr>
-      </w:pPr>
-      <w:r>
-        <w:rPr>
-          <w:rFonts w:ascii="Times New Roman" w:hAnsi="Times New Roman"/>
-          <w:sz w:val="32"/>
-        </w:rPr>
-        <w:t>Write a program for Sum of digits of a number using function.</w:t>
-      </w:r>
-    </w:p>
-    <w:p>
-      <w:pPr>
-        <w:pStyle w:val="Heading1"/>
-      </w:pPr>
-      <w:r>
-        <w:t>Code:</w:t>
-      </w:r>
-    </w:p>
-    <w:p/>
-    <w:p>
-      <w:pPr>
-        <w:pStyle w:val="Title"/>
-      </w:pPr>
-    </w:p>
-    <w:p>
-      <w:pPr>
-        <w:pStyle w:val="Title"/>
-      </w:pPr>
-    </w:p>
-    <w:p>
-      <w:pPr>
-        <w:pStyle w:val="Title"/>
-      </w:pPr>
-    </w:p>
-    <w:p>
-      <w:pPr>
-        <w:pStyle w:val="Title"/>
-      </w:pPr>
-    </w:p>
-    <w:p>
-      <w:pPr>
-        <w:pStyle w:val="Title"/>
-      </w:pPr>
-    </w:p>
-    <w:p>
-      <w:pPr>
-        <w:pStyle w:val="Title"/>
-      </w:pPr>
-    </w:p>
-    <w:p>
-      <w:pPr>
-        <w:pStyle w:val="Title"/>
-      </w:pPr>
-    </w:p>
-    <w:p>
-      <w:pPr>
-        <w:pStyle w:val="Title"/>
-      </w:pPr>
-    </w:p>
-    <w:p>
-      <w:pPr>
-        <w:pStyle w:val="Title"/>
-      </w:pPr>
-    </w:p>
-    <w:p>
-      <w:pPr>
-        <w:pStyle w:val="Title"/>
-      </w:pPr>
-    </w:p>
-    <w:p>
-      <w:pPr>
-        <w:pStyle w:val="Title"/>
-      </w:pPr>
-    </w:p>
-    <w:p>
-      <w:pPr>
-        <w:pStyle w:val="Title"/>
-      </w:pPr>
-    </w:p>
-    <w:p>
-      <w:pPr>
-        <w:pStyle w:val="Title"/>
-      </w:pPr>
-      <w:r>
-        <w:lastRenderedPageBreak/>
-        <w:t>Program 41</w:t>
-      </w:r>
-    </w:p>
-    <w:p>
-      <w:pPr>
-        <w:pStyle w:val="Heading1"/>
-      </w:pPr>
-      <w:r>
-        <w:t>Question:</w:t>
-      </w:r>
-    </w:p>
-    <w:p>
-      <w:pPr>
-        <w:shd w:val="clear" w:color="auto" w:fill="FFFFFF"/>
-        <w:spacing w:after="0" w:line="240" w:lineRule="auto"/>
-        <w:textAlignment w:val="baseline"/>
-        <w:outlineLvl w:val="0"/>
-        <w:rPr>
-          <w:rFonts w:ascii="Arial" w:eastAsia="Times New Roman" w:hAnsi="Arial" w:cs="Arial"/>
-          <w:b/>
-          <w:bCs/>
-          <w:color w:val="273239"/>
-          <w:kern w:val="36"/>
-          <w:sz w:val="48"/>
-          <w:szCs w:val="48"/>
-          <w:lang w:eastAsia="en-IN"/>
-        </w:rPr>
-      </w:pPr>
-      <w:r>
-        <w:rPr>
-          <w:rFonts w:ascii="Times New Roman" w:hAnsi="Times New Roman"/>
-          <w:sz w:val="32"/>
-        </w:rPr>
-        <w:t>Write a C</w:t>
-      </w:r>
-      <w:r>
-        <w:rPr>
-          <w:rFonts w:ascii="Arial" w:eastAsia="Times New Roman" w:hAnsi="Arial" w:cs="Arial"/>
-          <w:b/>
-          <w:bCs/>
-          <w:color w:val="273239"/>
-          <w:kern w:val="36"/>
-          <w:sz w:val="48"/>
-          <w:szCs w:val="48"/>
-          <w:lang w:eastAsia="en-IN"/>
-        </w:rPr>
-        <w:t xml:space="preserve"> </w:t>
-      </w:r>
-      <w:r>
-        <w:rPr>
-          <w:rFonts w:ascii="Times New Roman" w:hAnsi="Times New Roman"/>
-          <w:sz w:val="32"/>
-        </w:rPr>
-        <w:t>program</w:t>
-      </w:r>
-      <w:r>
-        <w:rPr>
-          <w:rFonts w:ascii="Arial" w:eastAsia="Times New Roman" w:hAnsi="Arial" w:cs="Arial"/>
-          <w:b/>
-          <w:bCs/>
-          <w:color w:val="273239"/>
-          <w:kern w:val="36"/>
-          <w:sz w:val="48"/>
-          <w:szCs w:val="48"/>
-          <w:lang w:eastAsia="en-IN"/>
-        </w:rPr>
-        <w:t xml:space="preserve"> </w:t>
-      </w:r>
-      <w:r>
-        <w:rPr>
-          <w:rFonts w:ascii="Times New Roman" w:hAnsi="Times New Roman"/>
-          <w:sz w:val="32"/>
-        </w:rPr>
-        <w:t>to</w:t>
-      </w:r>
-      <w:r>
-        <w:rPr>
-          <w:rFonts w:ascii="Arial" w:eastAsia="Times New Roman" w:hAnsi="Arial" w:cs="Arial"/>
-          <w:b/>
-          <w:bCs/>
-          <w:color w:val="273239"/>
-          <w:kern w:val="36"/>
-          <w:sz w:val="48"/>
-          <w:szCs w:val="48"/>
-          <w:lang w:eastAsia="en-IN"/>
-        </w:rPr>
-        <w:t xml:space="preserve"> </w:t>
-      </w:r>
-      <w:r>
-        <w:rPr>
-          <w:rFonts w:ascii="Times New Roman" w:hAnsi="Times New Roman"/>
-          <w:sz w:val="32"/>
-        </w:rPr>
-        <w:t>copy</w:t>
-      </w:r>
-      <w:r>
-        <w:rPr>
-          <w:rFonts w:ascii="Arial" w:eastAsia="Times New Roman" w:hAnsi="Arial" w:cs="Arial"/>
-          <w:b/>
-          <w:bCs/>
-          <w:color w:val="273239"/>
-          <w:kern w:val="36"/>
-          <w:sz w:val="48"/>
-          <w:szCs w:val="48"/>
-          <w:lang w:eastAsia="en-IN"/>
-        </w:rPr>
-        <w:t xml:space="preserve"> </w:t>
-      </w:r>
-      <w:r>
-        <w:rPr>
-          <w:rFonts w:ascii="Times New Roman" w:hAnsi="Times New Roman"/>
-          <w:sz w:val="32"/>
-        </w:rPr>
-        <w:t>contents</w:t>
-      </w:r>
-      <w:r>
-        <w:rPr>
-          <w:rFonts w:ascii="Arial" w:eastAsia="Times New Roman" w:hAnsi="Arial" w:cs="Arial"/>
-          <w:b/>
-          <w:bCs/>
-          <w:color w:val="273239"/>
-          <w:kern w:val="36"/>
-          <w:sz w:val="48"/>
-          <w:szCs w:val="48"/>
-          <w:lang w:eastAsia="en-IN"/>
-        </w:rPr>
-        <w:t xml:space="preserve"> </w:t>
-      </w:r>
-      <w:r>
-        <w:rPr>
-          <w:rFonts w:ascii="Times New Roman" w:hAnsi="Times New Roman"/>
-          <w:sz w:val="32"/>
-        </w:rPr>
-        <w:t>of</w:t>
-      </w:r>
-      <w:r>
-        <w:rPr>
-          <w:rFonts w:ascii="Arial" w:eastAsia="Times New Roman" w:hAnsi="Arial" w:cs="Arial"/>
-          <w:b/>
-          <w:bCs/>
-          <w:color w:val="273239"/>
-          <w:kern w:val="36"/>
-          <w:sz w:val="48"/>
-          <w:szCs w:val="48"/>
-          <w:lang w:eastAsia="en-IN"/>
-        </w:rPr>
-        <w:t xml:space="preserve"> </w:t>
-      </w:r>
-      <w:r>
-        <w:rPr>
-          <w:rFonts w:ascii="Times New Roman" w:hAnsi="Times New Roman"/>
-          <w:sz w:val="32"/>
-        </w:rPr>
-        <w:t>one</w:t>
-      </w:r>
-      <w:r>
-        <w:rPr>
-          <w:rFonts w:ascii="Arial" w:eastAsia="Times New Roman" w:hAnsi="Arial" w:cs="Arial"/>
-          <w:b/>
-          <w:bCs/>
-          <w:color w:val="273239"/>
-          <w:kern w:val="36"/>
-          <w:sz w:val="48"/>
-          <w:szCs w:val="48"/>
-          <w:lang w:eastAsia="en-IN"/>
-        </w:rPr>
-        <w:t xml:space="preserve"> </w:t>
-      </w:r>
-      <w:r>
-        <w:rPr>
-          <w:rFonts w:ascii="Times New Roman" w:hAnsi="Times New Roman"/>
-          <w:sz w:val="32"/>
-        </w:rPr>
-        <w:t>file</w:t>
-      </w:r>
-      <w:r>
-        <w:rPr>
-          <w:rFonts w:ascii="Arial" w:eastAsia="Times New Roman" w:hAnsi="Arial" w:cs="Arial"/>
-          <w:b/>
-          <w:bCs/>
-          <w:color w:val="273239"/>
-          <w:kern w:val="36"/>
-          <w:sz w:val="48"/>
-          <w:szCs w:val="48"/>
-          <w:lang w:eastAsia="en-IN"/>
-        </w:rPr>
-        <w:t xml:space="preserve"> </w:t>
-      </w:r>
-      <w:r>
-        <w:rPr>
-          <w:rFonts w:ascii="Times New Roman" w:hAnsi="Times New Roman"/>
-          <w:sz w:val="32"/>
-        </w:rPr>
-        <w:t>to</w:t>
-      </w:r>
-      <w:r>
-        <w:rPr>
-          <w:rFonts w:ascii="Arial" w:eastAsia="Times New Roman" w:hAnsi="Arial" w:cs="Arial"/>
-          <w:b/>
-          <w:bCs/>
-          <w:color w:val="273239"/>
-          <w:kern w:val="36"/>
-          <w:sz w:val="48"/>
-          <w:szCs w:val="48"/>
-          <w:lang w:eastAsia="en-IN"/>
-        </w:rPr>
-        <w:t xml:space="preserve"> </w:t>
-      </w:r>
-      <w:r>
-        <w:rPr>
-          <w:rFonts w:ascii="Times New Roman" w:hAnsi="Times New Roman"/>
-          <w:sz w:val="32"/>
-        </w:rPr>
-        <w:t>another</w:t>
-      </w:r>
-      <w:r>
-        <w:rPr>
-          <w:rFonts w:ascii="Arial" w:eastAsia="Times New Roman" w:hAnsi="Arial" w:cs="Arial"/>
-          <w:b/>
-          <w:bCs/>
-          <w:color w:val="273239"/>
-          <w:kern w:val="36"/>
-          <w:sz w:val="48"/>
-          <w:szCs w:val="48"/>
-          <w:lang w:eastAsia="en-IN"/>
-        </w:rPr>
-        <w:t xml:space="preserve"> </w:t>
-      </w:r>
-      <w:r>
-        <w:rPr>
-          <w:rFonts w:ascii="Times New Roman" w:hAnsi="Times New Roman"/>
-          <w:sz w:val="32"/>
-        </w:rPr>
-        <w:t>file</w:t>
-      </w:r>
-    </w:p>
-    <w:p>
-      <w:pPr>
-        <w:pStyle w:val="Heading1"/>
-      </w:pPr>
-      <w:r>
-        <w:t>Code:</w:t>
-      </w:r>
-    </w:p>
-    <w:p>
-      <w:pPr>
-        <w:pStyle w:val="Title"/>
-        <w:jc w:val="center"/>
-      </w:pPr>
-    </w:p>
-    <w:p>
-      <w:pPr>
-        <w:pStyle w:val="Title"/>
-        <w:jc w:val="center"/>
-      </w:pPr>
-    </w:p>
-    <w:p>
-      <w:pPr>
-        <w:pStyle w:val="Title"/>
-        <w:jc w:val="center"/>
-      </w:pPr>
-    </w:p>
-    <w:p>
-      <w:pPr>
-        <w:pStyle w:val="Title"/>
-        <w:jc w:val="center"/>
-      </w:pPr>
-    </w:p>
-    <w:p>
-      <w:pPr>
-        <w:pStyle w:val="Title"/>
-        <w:jc w:val="center"/>
-      </w:pPr>
-    </w:p>
-    <w:p>
-      <w:pPr>
-        <w:pStyle w:val="Title"/>
-        <w:jc w:val="center"/>
-      </w:pPr>
-    </w:p>
-    <w:p>
-      <w:pPr>
-        <w:pStyle w:val="Title"/>
-        <w:jc w:val="center"/>
-      </w:pPr>
-    </w:p>
-    <w:p>
-      <w:pPr>
-        <w:pStyle w:val="Title"/>
-        <w:jc w:val="center"/>
-      </w:pPr>
-    </w:p>
-    <w:p>
-      <w:pPr>
-        <w:pStyle w:val="Title"/>
-        <w:jc w:val="center"/>
-      </w:pPr>
-    </w:p>
-    <w:p>
-      <w:pPr>
-        <w:pStyle w:val="Title"/>
-        <w:jc w:val="center"/>
-      </w:pPr>
-    </w:p>
-    <w:p>
-      <w:pPr>
-        <w:pStyle w:val="Title"/>
-        <w:jc w:val="center"/>
-      </w:pPr>
-    </w:p>
-    <w:p>
-      <w:pPr>
-        <w:pStyle w:val="Title"/>
-        <w:jc w:val="center"/>
-      </w:pPr>
-    </w:p>
-    <w:p>
-      <w:pPr>
-        <w:pStyle w:val="Title"/>
-        <w:jc w:val="center"/>
-      </w:pPr>
-      <w:r>
-        <w:lastRenderedPageBreak/>
-        <w:t>Open Ended Questions</w:t>
-      </w:r>
-    </w:p>
-    <w:p>
-      <w:pPr>
-        <w:pStyle w:val="Heading1"/>
-      </w:pPr>
-      <w:r>
-        <w:t>Question 1:</w:t>
-      </w:r>
-    </w:p>
-    <w:p>
-      <w:r>
-        <w:t>A library charges a fine for every book returned late. For first 5 days fine is  50 paise, for 6-10 days fine is one rupees and above 10 days fine is 5 rupees.  If you return the books after 30 days your membership will be cancelled. Write  a program to accept the number of days the member is late to return the book and display the fine or appropriate message.</w:t>
-      </w:r>
-    </w:p>
-    <w:p>
-      <w:pPr>
-        <w:pStyle w:val="Heading1"/>
-      </w:pPr>
-      <w:r>
-        <w:t>Code:</w:t>
-      </w:r>
-    </w:p>
-    <w:p>
-      <w:pPr>
-        <w:pStyle w:val="Title"/>
-        <w:jc w:val="center"/>
-      </w:pPr>
-    </w:p>
-    <w:p>
-      <w:pPr>
-        <w:pStyle w:val="Title"/>
-        <w:jc w:val="center"/>
-      </w:pPr>
-    </w:p>
-    <w:p>
-      <w:pPr>
-        <w:pStyle w:val="Title"/>
-        <w:jc w:val="center"/>
-      </w:pPr>
-    </w:p>
-    <w:p>
-      <w:pPr>
-        <w:pStyle w:val="Title"/>
-        <w:jc w:val="center"/>
-      </w:pPr>
-    </w:p>
-    <w:p>
-      <w:pPr>
-        <w:pStyle w:val="Title"/>
-        <w:jc w:val="center"/>
-      </w:pPr>
-    </w:p>
-    <w:p>
-      <w:pPr>
-        <w:pStyle w:val="Title"/>
-        <w:jc w:val="center"/>
-      </w:pPr>
-    </w:p>
-    <w:p>
-      <w:pPr>
-        <w:pStyle w:val="Title"/>
-        <w:jc w:val="center"/>
-      </w:pPr>
-    </w:p>
-    <w:p>
-      <w:pPr>
-        <w:pStyle w:val="Title"/>
-        <w:jc w:val="center"/>
-      </w:pPr>
-    </w:p>
-    <w:p>
-      <w:pPr>
-        <w:pStyle w:val="Title"/>
-        <w:jc w:val="center"/>
-      </w:pPr>
-    </w:p>
-    <w:p>
-      <w:pPr>
-        <w:pStyle w:val="Title"/>
-        <w:jc w:val="center"/>
-      </w:pPr>
-    </w:p>
-    <w:p>
-      <w:pPr>
-        <w:pStyle w:val="Title"/>
-        <w:jc w:val="center"/>
-      </w:pPr>
-    </w:p>
-    <w:p>
-      <w:pPr>
-        <w:pStyle w:val="Title"/>
-        <w:jc w:val="center"/>
-      </w:pPr>
-    </w:p>
-    <w:p>
-      <w:pPr>
-        <w:pStyle w:val="Title"/>
-        <w:jc w:val="center"/>
-      </w:pPr>
-      <w:r>
-        <w:lastRenderedPageBreak/>
-        <w:t>Open Ended Questions</w:t>
-      </w:r>
-    </w:p>
-    <w:p>
-      <w:pPr>
-        <w:pStyle w:val="Heading1"/>
-      </w:pPr>
-      <w:r>
-        <w:t xml:space="preserve">Question </w:t>
-      </w:r>
-      <w:r>
-        <w:t>2</w:t>
-      </w:r>
-      <w:r>
-        <w:t>:</w:t>
-      </w:r>
-    </w:p>
-    <w:p>
-      <w:r>
-        <w:t>With the help of an example explain how an array can be passed to a function? Is it possible to send just a single element of the array to a function?</w:t>
-      </w:r>
-    </w:p>
-    <w:p>
-      <w:pPr>
-        <w:pStyle w:val="Heading1"/>
-      </w:pPr>
-      <w:r>
-        <w:t>Code:</w:t>
-      </w:r>
-    </w:p>
-    <w:p/>
-    <w:p>
-      <w:pPr>
-        <w:pStyle w:val="Title"/>
-        <w:jc w:val="center"/>
-      </w:pPr>
-    </w:p>
-    <w:p>
-      <w:pPr>
-        <w:pStyle w:val="Title"/>
-        <w:jc w:val="center"/>
-      </w:pPr>
-    </w:p>
-    <w:p>
-      <w:pPr>
-        <w:pStyle w:val="Title"/>
-        <w:jc w:val="center"/>
-      </w:pPr>
-    </w:p>
-    <w:p>
-      <w:pPr>
-        <w:pStyle w:val="Title"/>
-        <w:jc w:val="center"/>
-      </w:pPr>
-    </w:p>
-    <w:p>
-      <w:pPr>
-        <w:pStyle w:val="Title"/>
-        <w:jc w:val="center"/>
-      </w:pPr>
-    </w:p>
-    <w:p>
-      <w:pPr>
-        <w:pStyle w:val="Title"/>
-        <w:jc w:val="center"/>
-      </w:pPr>
-    </w:p>
-    <w:p>
-      <w:pPr>
-        <w:pStyle w:val="Title"/>
-        <w:jc w:val="center"/>
-      </w:pPr>
-    </w:p>
-    <w:p>
-      <w:pPr>
-        <w:pStyle w:val="Title"/>
-        <w:jc w:val="center"/>
-      </w:pPr>
-    </w:p>
-    <w:p>
-      <w:pPr>
-        <w:pStyle w:val="Title"/>
-        <w:jc w:val="center"/>
-      </w:pPr>
-    </w:p>
-    <w:p>
-      <w:pPr>
-        <w:pStyle w:val="Title"/>
-        <w:jc w:val="center"/>
-      </w:pPr>
-    </w:p>
-    <w:p>
-      <w:pPr>
-        <w:pStyle w:val="Title"/>
-        <w:jc w:val="center"/>
-      </w:pPr>
-    </w:p>
-    <w:p>
-      <w:pPr>
-        <w:pStyle w:val="Title"/>
-        <w:jc w:val="center"/>
-      </w:pPr>
-      <w:r>
-        <w:lastRenderedPageBreak/>
-        <w:t>Open Ended Questions</w:t>
-      </w:r>
-    </w:p>
-    <w:p>
-      <w:pPr>
-        <w:pStyle w:val="Heading1"/>
-        <w:spacing w:after="0"/>
-      </w:pPr>
-      <w:r>
-        <w:t xml:space="preserve">Question </w:t>
-      </w:r>
-      <w:r>
-        <w:t>3</w:t>
-      </w:r>
-      <w:r>
-        <w:t>:</w:t>
-      </w:r>
-    </w:p>
-    <w:p>
-      <w:pPr>
-        <w:spacing w:after="0"/>
-      </w:pPr>
-      <w:r>
-        <w:t>Define a structure data type called TStruct containing 3 members called hour, minute and second. Develop a program that would assign values to the individual members and display the time in the form 16:40:30</w:t>
-      </w:r>
-    </w:p>
-    <w:p>
-      <w:pPr>
-        <w:pStyle w:val="Heading1"/>
-        <w:spacing w:after="0"/>
-      </w:pPr>
-      <w:r>
-        <w:t>Code:</w:t>
-      </w:r>
-    </w:p>
     <w:p/>
     <w:sectPr>
       <w:footerReference w:type="default" r:id="rId8"/>

</xml_diff>

<commit_message>
Added some more java practice problem solutions
</commit_message>
<xml_diff>
--- a/Java/Java Basic Programs.docx
+++ b/Java/Java Basic Programs.docx
@@ -3149,10 +3149,10 @@
           </w:tcPr>
           <w:p>
             <w:pPr>
-              <w:spacing w:before="120" w:after="120"/>
-            </w:pPr>
-            <w:r>
-              <w:t>A library charges a fine for every book returned late. For first 5 days fine is  50 paise, for 6-10 days fine is one rupees and above 10 days fine is 5 rupees.  If you return the books after 30 days your membership will be cancelled. Write  a program to accept the number of days the member is late to return the book and display the fine or appropriate message.</w:t>
+              <w:spacing w:after="0"/>
+            </w:pPr>
+            <w:r>
+              <w:t>Define a structure data type called TStruct containing 3 members called hour, minute and second. Develop a program that would assign values to the individual members and display the time in the form 16:40:30</w:t>
             </w:r>
           </w:p>
         </w:tc>

</xml_diff>